<commit_message>
Topology selection is being written, some photos can be added afterwards
</commit_message>
<xml_diff>
--- a/simulation report/PeakyConverters-Simulation_Report.docx
+++ b/simulation report/PeakyConverters-Simulation_Report.docx
@@ -637,6 +637,15 @@
         </w:rPr>
         <w:t xml:space="preserve">Magnetic Design: </w:t>
       </w:r>
+      <w:r>
+        <w:rPr>
+          <w:rFonts w:ascii="Calibri" w:eastAsia="Times New Roman" w:hAnsi="Calibri" w:cs="Calibri"/>
+          <w:kern w:val="0"/>
+          <w:lang w:eastAsia="tr-TR"/>
+          <w14:ligatures w14:val="none"/>
+        </w:rPr>
+        <w:t>The magnetic design for the isolated DC-DC converter is a critical aspect that directly impacts performance, efficiency, and size of the converter. The key components requiring careful magnetic design include transformers and inductors.</w:t>
+      </w:r>
     </w:p>
     <w:p>
       <w:pPr>
@@ -760,6 +769,639 @@
         <w:t>Topology Selection</w:t>
       </w:r>
     </w:p>
+    <w:p>
+      <w:pPr>
+        <w:pStyle w:val="Balk2"/>
+        <w:rPr>
+          <w:rFonts w:eastAsia="Times New Roman"/>
+          <w:lang w:eastAsia="tr-TR"/>
+        </w:rPr>
+      </w:pPr>
+      <w:r>
+        <w:rPr>
+          <w:rFonts w:eastAsia="Times New Roman"/>
+          <w:lang w:eastAsia="tr-TR"/>
+        </w:rPr>
+        <w:t>Flyback Converter:</w:t>
+      </w:r>
+    </w:p>
+    <w:p>
+      <w:pPr>
+        <w:spacing w:after="0" w:line="240" w:lineRule="auto"/>
+        <w:ind w:firstLine="708"/>
+        <w:jc w:val="both"/>
+        <w:rPr>
+          <w:rFonts w:ascii="Calibri" w:eastAsia="Times New Roman" w:hAnsi="Calibri" w:cs="Calibri"/>
+          <w:kern w:val="0"/>
+          <w:lang w:eastAsia="tr-TR"/>
+          <w14:ligatures w14:val="none"/>
+        </w:rPr>
+      </w:pPr>
+      <w:r>
+        <w:rPr>
+          <w:rFonts w:ascii="Calibri" w:eastAsia="Times New Roman" w:hAnsi="Calibri" w:cs="Calibri"/>
+          <w:kern w:val="0"/>
+          <w:lang w:eastAsia="tr-TR"/>
+          <w14:ligatures w14:val="none"/>
+        </w:rPr>
+        <w:t>The flyback converter is a type of isolated DC-DC converter that stores energy in the transformer during the ON time of the switching cycle and releases it to the output during the OFF time. Here's a simplified explanation of how it works:</w:t>
+      </w:r>
+    </w:p>
+    <w:p>
+      <w:pPr>
+        <w:spacing w:after="0" w:line="240" w:lineRule="auto"/>
+        <w:ind w:firstLine="708"/>
+        <w:jc w:val="both"/>
+        <w:rPr>
+          <w:rFonts w:ascii="Calibri" w:eastAsia="Times New Roman" w:hAnsi="Calibri" w:cs="Calibri"/>
+          <w:kern w:val="0"/>
+          <w:lang w:eastAsia="tr-TR"/>
+          <w14:ligatures w14:val="none"/>
+        </w:rPr>
+      </w:pPr>
+    </w:p>
+    <w:p>
+      <w:pPr>
+        <w:spacing w:after="0" w:line="240" w:lineRule="auto"/>
+        <w:ind w:firstLine="708"/>
+        <w:jc w:val="both"/>
+        <w:rPr>
+          <w:rFonts w:ascii="Calibri" w:eastAsia="Times New Roman" w:hAnsi="Calibri" w:cs="Calibri"/>
+          <w:kern w:val="0"/>
+          <w:lang w:eastAsia="tr-TR"/>
+          <w14:ligatures w14:val="none"/>
+        </w:rPr>
+      </w:pPr>
+      <w:r>
+        <w:rPr>
+          <w:rFonts w:ascii="Calibri" w:eastAsia="Times New Roman" w:hAnsi="Calibri" w:cs="Calibri"/>
+          <w:b/>
+          <w:bCs/>
+          <w:kern w:val="0"/>
+          <w:lang w:eastAsia="tr-TR"/>
+          <w14:ligatures w14:val="none"/>
+        </w:rPr>
+        <w:t>Operation:</w:t>
+      </w:r>
+      <w:r>
+        <w:rPr>
+          <w:rFonts w:ascii="Calibri" w:eastAsia="Times New Roman" w:hAnsi="Calibri" w:cs="Calibri"/>
+          <w:kern w:val="0"/>
+          <w:lang w:eastAsia="tr-TR"/>
+          <w14:ligatures w14:val="none"/>
+        </w:rPr>
+        <w:t xml:space="preserve"> During the ON time of the switching cycle, the primary winding of the transformer is energized, storing energy in the magnetic field of the transformer core.</w:t>
+      </w:r>
+    </w:p>
+    <w:p>
+      <w:pPr>
+        <w:spacing w:after="0" w:line="240" w:lineRule="auto"/>
+        <w:ind w:firstLine="708"/>
+        <w:jc w:val="both"/>
+        <w:rPr>
+          <w:rFonts w:ascii="Calibri" w:eastAsia="Times New Roman" w:hAnsi="Calibri" w:cs="Calibri"/>
+          <w:kern w:val="0"/>
+          <w:lang w:eastAsia="tr-TR"/>
+          <w14:ligatures w14:val="none"/>
+        </w:rPr>
+      </w:pPr>
+    </w:p>
+    <w:p>
+      <w:pPr>
+        <w:spacing w:after="0" w:line="240" w:lineRule="auto"/>
+        <w:ind w:firstLine="708"/>
+        <w:jc w:val="both"/>
+        <w:rPr>
+          <w:rFonts w:ascii="Calibri" w:eastAsia="Times New Roman" w:hAnsi="Calibri" w:cs="Calibri"/>
+          <w:kern w:val="0"/>
+          <w:lang w:eastAsia="tr-TR"/>
+          <w14:ligatures w14:val="none"/>
+        </w:rPr>
+      </w:pPr>
+      <w:r>
+        <w:rPr>
+          <w:rFonts w:ascii="Calibri" w:eastAsia="Times New Roman" w:hAnsi="Calibri" w:cs="Calibri"/>
+          <w:b/>
+          <w:bCs/>
+          <w:kern w:val="0"/>
+          <w:lang w:eastAsia="tr-TR"/>
+          <w14:ligatures w14:val="none"/>
+        </w:rPr>
+        <w:t>Energy Transfer:</w:t>
+      </w:r>
+      <w:r>
+        <w:rPr>
+          <w:rFonts w:ascii="Calibri" w:eastAsia="Times New Roman" w:hAnsi="Calibri" w:cs="Calibri"/>
+          <w:kern w:val="0"/>
+          <w:lang w:eastAsia="tr-TR"/>
+          <w14:ligatures w14:val="none"/>
+        </w:rPr>
+        <w:t xml:space="preserve"> When the switch turns OFF, the magnetic field collapses, inducing a voltage in the secondary winding of the transformer. This voltage is rectified and filtered to provide the desired output voltage.</w:t>
+      </w:r>
+    </w:p>
+    <w:p>
+      <w:pPr>
+        <w:spacing w:after="0" w:line="240" w:lineRule="auto"/>
+        <w:ind w:firstLine="708"/>
+        <w:jc w:val="both"/>
+        <w:rPr>
+          <w:rFonts w:ascii="Calibri" w:eastAsia="Times New Roman" w:hAnsi="Calibri" w:cs="Calibri"/>
+          <w:kern w:val="0"/>
+          <w:lang w:eastAsia="tr-TR"/>
+          <w14:ligatures w14:val="none"/>
+        </w:rPr>
+      </w:pPr>
+    </w:p>
+    <w:p>
+      <w:pPr>
+        <w:spacing w:after="0" w:line="240" w:lineRule="auto"/>
+        <w:ind w:firstLine="708"/>
+        <w:jc w:val="both"/>
+        <w:rPr>
+          <w:rFonts w:ascii="Calibri" w:eastAsia="Times New Roman" w:hAnsi="Calibri" w:cs="Calibri"/>
+          <w:kern w:val="0"/>
+          <w:lang w:eastAsia="tr-TR"/>
+          <w14:ligatures w14:val="none"/>
+        </w:rPr>
+      </w:pPr>
+      <w:r>
+        <w:rPr>
+          <w:rFonts w:ascii="Calibri" w:eastAsia="Times New Roman" w:hAnsi="Calibri" w:cs="Calibri"/>
+          <w:b/>
+          <w:bCs/>
+          <w:kern w:val="0"/>
+          <w:lang w:eastAsia="tr-TR"/>
+          <w14:ligatures w14:val="none"/>
+        </w:rPr>
+        <w:t>Isolation:</w:t>
+      </w:r>
+      <w:r>
+        <w:rPr>
+          <w:rFonts w:ascii="Calibri" w:eastAsia="Times New Roman" w:hAnsi="Calibri" w:cs="Calibri"/>
+          <w:kern w:val="0"/>
+          <w:lang w:eastAsia="tr-TR"/>
+          <w14:ligatures w14:val="none"/>
+        </w:rPr>
+        <w:t xml:space="preserve"> The flyback converter provides galvanic isolation between the input and output through the transformer, making it suitable for applications requiring isolation such as in power supplies and converters.</w:t>
+      </w:r>
+    </w:p>
+    <w:p>
+      <w:pPr>
+        <w:spacing w:after="0" w:line="240" w:lineRule="auto"/>
+        <w:ind w:firstLine="708"/>
+        <w:jc w:val="both"/>
+        <w:rPr>
+          <w:rFonts w:ascii="Calibri" w:eastAsia="Times New Roman" w:hAnsi="Calibri" w:cs="Calibri"/>
+          <w:kern w:val="0"/>
+          <w:lang w:eastAsia="tr-TR"/>
+          <w14:ligatures w14:val="none"/>
+        </w:rPr>
+      </w:pPr>
+    </w:p>
+    <w:p>
+      <w:pPr>
+        <w:spacing w:after="0" w:line="240" w:lineRule="auto"/>
+        <w:ind w:firstLine="708"/>
+        <w:jc w:val="both"/>
+        <w:rPr>
+          <w:rFonts w:ascii="Calibri" w:eastAsia="Times New Roman" w:hAnsi="Calibri" w:cs="Calibri"/>
+          <w:kern w:val="0"/>
+          <w:lang w:eastAsia="tr-TR"/>
+          <w14:ligatures w14:val="none"/>
+        </w:rPr>
+      </w:pPr>
+      <w:r>
+        <w:rPr>
+          <w:rFonts w:ascii="Calibri" w:eastAsia="Times New Roman" w:hAnsi="Calibri" w:cs="Calibri"/>
+          <w:b/>
+          <w:bCs/>
+          <w:kern w:val="0"/>
+          <w:lang w:eastAsia="tr-TR"/>
+          <w14:ligatures w14:val="none"/>
+        </w:rPr>
+        <w:t>Advantages:</w:t>
+      </w:r>
+      <w:r>
+        <w:rPr>
+          <w:rFonts w:ascii="Calibri" w:eastAsia="Times New Roman" w:hAnsi="Calibri" w:cs="Calibri"/>
+          <w:kern w:val="0"/>
+          <w:lang w:eastAsia="tr-TR"/>
+          <w14:ligatures w14:val="none"/>
+        </w:rPr>
+        <w:t xml:space="preserve"> Simple topology, low component count, and capability of stepping up or stepping down the input voltage.</w:t>
+      </w:r>
+    </w:p>
+    <w:p>
+      <w:pPr>
+        <w:spacing w:after="0" w:line="240" w:lineRule="auto"/>
+        <w:ind w:firstLine="708"/>
+        <w:jc w:val="both"/>
+        <w:rPr>
+          <w:rFonts w:ascii="Calibri" w:eastAsia="Times New Roman" w:hAnsi="Calibri" w:cs="Calibri"/>
+          <w:kern w:val="0"/>
+          <w:lang w:eastAsia="tr-TR"/>
+          <w14:ligatures w14:val="none"/>
+        </w:rPr>
+      </w:pPr>
+    </w:p>
+    <w:p>
+      <w:pPr>
+        <w:spacing w:after="0" w:line="240" w:lineRule="auto"/>
+        <w:ind w:firstLine="708"/>
+        <w:jc w:val="both"/>
+        <w:rPr>
+          <w:rFonts w:ascii="Calibri" w:eastAsia="Times New Roman" w:hAnsi="Calibri" w:cs="Calibri"/>
+          <w:kern w:val="0"/>
+          <w:lang w:eastAsia="tr-TR"/>
+          <w14:ligatures w14:val="none"/>
+        </w:rPr>
+      </w:pPr>
+      <w:r>
+        <w:rPr>
+          <w:rFonts w:ascii="Calibri" w:eastAsia="Times New Roman" w:hAnsi="Calibri" w:cs="Calibri"/>
+          <w:b/>
+          <w:bCs/>
+          <w:kern w:val="0"/>
+          <w:lang w:eastAsia="tr-TR"/>
+          <w14:ligatures w14:val="none"/>
+        </w:rPr>
+        <w:t>Disadvantages:</w:t>
+      </w:r>
+      <w:r>
+        <w:rPr>
+          <w:rFonts w:ascii="Calibri" w:eastAsia="Times New Roman" w:hAnsi="Calibri" w:cs="Calibri"/>
+          <w:kern w:val="0"/>
+          <w:lang w:eastAsia="tr-TR"/>
+          <w14:ligatures w14:val="none"/>
+        </w:rPr>
+        <w:t xml:space="preserve"> Typically higher output ripple, lower efficiency compared to forward converters especially at higher power levels, and limited to lower power applications due to transformer size and losses.</w:t>
+      </w:r>
+    </w:p>
+    <w:p>
+      <w:pPr>
+        <w:spacing w:after="0" w:line="240" w:lineRule="auto"/>
+        <w:ind w:firstLine="708"/>
+        <w:jc w:val="both"/>
+        <w:rPr>
+          <w:rFonts w:ascii="Calibri" w:eastAsia="Times New Roman" w:hAnsi="Calibri" w:cs="Calibri"/>
+          <w:kern w:val="0"/>
+          <w:lang w:eastAsia="tr-TR"/>
+          <w14:ligatures w14:val="none"/>
+        </w:rPr>
+      </w:pPr>
+    </w:p>
+    <w:p>
+      <w:pPr>
+        <w:pStyle w:val="Balk2"/>
+        <w:rPr>
+          <w:rFonts w:eastAsia="Times New Roman"/>
+          <w:lang w:eastAsia="tr-TR"/>
+        </w:rPr>
+      </w:pPr>
+      <w:r>
+        <w:rPr>
+          <w:rFonts w:eastAsia="Times New Roman"/>
+          <w:lang w:eastAsia="tr-TR"/>
+        </w:rPr>
+        <w:t>Forward Converter:</w:t>
+      </w:r>
+    </w:p>
+    <w:p>
+      <w:pPr>
+        <w:spacing w:after="0" w:line="240" w:lineRule="auto"/>
+        <w:ind w:firstLine="708"/>
+        <w:jc w:val="both"/>
+        <w:rPr>
+          <w:rFonts w:ascii="Calibri" w:eastAsia="Times New Roman" w:hAnsi="Calibri" w:cs="Calibri"/>
+          <w:kern w:val="0"/>
+          <w:lang w:eastAsia="tr-TR"/>
+          <w14:ligatures w14:val="none"/>
+        </w:rPr>
+      </w:pPr>
+      <w:r>
+        <w:rPr>
+          <w:rFonts w:ascii="Calibri" w:eastAsia="Times New Roman" w:hAnsi="Calibri" w:cs="Calibri"/>
+          <w:kern w:val="0"/>
+          <w:lang w:eastAsia="tr-TR"/>
+          <w14:ligatures w14:val="none"/>
+        </w:rPr>
+        <w:t>The forward converter is another type of isolated DC-DC converter that transfers energy from the input to the output through a transformer during each switching cycle. Here's a brief overview of its operation:</w:t>
+      </w:r>
+    </w:p>
+    <w:p>
+      <w:pPr>
+        <w:spacing w:after="0" w:line="240" w:lineRule="auto"/>
+        <w:ind w:firstLine="708"/>
+        <w:jc w:val="both"/>
+        <w:rPr>
+          <w:rFonts w:ascii="Calibri" w:eastAsia="Times New Roman" w:hAnsi="Calibri" w:cs="Calibri"/>
+          <w:kern w:val="0"/>
+          <w:lang w:eastAsia="tr-TR"/>
+          <w14:ligatures w14:val="none"/>
+        </w:rPr>
+      </w:pPr>
+    </w:p>
+    <w:p>
+      <w:pPr>
+        <w:spacing w:after="0" w:line="240" w:lineRule="auto"/>
+        <w:ind w:firstLine="708"/>
+        <w:jc w:val="both"/>
+        <w:rPr>
+          <w:rFonts w:ascii="Calibri" w:eastAsia="Times New Roman" w:hAnsi="Calibri" w:cs="Calibri"/>
+          <w:kern w:val="0"/>
+          <w:lang w:eastAsia="tr-TR"/>
+          <w14:ligatures w14:val="none"/>
+        </w:rPr>
+      </w:pPr>
+      <w:r>
+        <w:rPr>
+          <w:rFonts w:ascii="Calibri" w:eastAsia="Times New Roman" w:hAnsi="Calibri" w:cs="Calibri"/>
+          <w:b/>
+          <w:bCs/>
+          <w:kern w:val="0"/>
+          <w:lang w:eastAsia="tr-TR"/>
+          <w14:ligatures w14:val="none"/>
+        </w:rPr>
+        <w:t>Operation:</w:t>
+      </w:r>
+      <w:r>
+        <w:rPr>
+          <w:rFonts w:ascii="Calibri" w:eastAsia="Times New Roman" w:hAnsi="Calibri" w:cs="Calibri"/>
+          <w:kern w:val="0"/>
+          <w:lang w:eastAsia="tr-TR"/>
+          <w14:ligatures w14:val="none"/>
+        </w:rPr>
+        <w:t xml:space="preserve"> The primary winding of the transformer is energized during the ON time of the switching cycle, transferring energy to the secondary winding.</w:t>
+      </w:r>
+    </w:p>
+    <w:p>
+      <w:pPr>
+        <w:spacing w:after="0" w:line="240" w:lineRule="auto"/>
+        <w:ind w:firstLine="708"/>
+        <w:jc w:val="both"/>
+        <w:rPr>
+          <w:rFonts w:ascii="Calibri" w:eastAsia="Times New Roman" w:hAnsi="Calibri" w:cs="Calibri"/>
+          <w:kern w:val="0"/>
+          <w:lang w:eastAsia="tr-TR"/>
+          <w14:ligatures w14:val="none"/>
+        </w:rPr>
+      </w:pPr>
+    </w:p>
+    <w:p>
+      <w:pPr>
+        <w:spacing w:after="0" w:line="240" w:lineRule="auto"/>
+        <w:ind w:firstLine="708"/>
+        <w:jc w:val="both"/>
+        <w:rPr>
+          <w:rFonts w:ascii="Calibri" w:eastAsia="Times New Roman" w:hAnsi="Calibri" w:cs="Calibri"/>
+          <w:kern w:val="0"/>
+          <w:lang w:eastAsia="tr-TR"/>
+          <w14:ligatures w14:val="none"/>
+        </w:rPr>
+      </w:pPr>
+      <w:r>
+        <w:rPr>
+          <w:rFonts w:ascii="Calibri" w:eastAsia="Times New Roman" w:hAnsi="Calibri" w:cs="Calibri"/>
+          <w:b/>
+          <w:bCs/>
+          <w:kern w:val="0"/>
+          <w:lang w:eastAsia="tr-TR"/>
+          <w14:ligatures w14:val="none"/>
+        </w:rPr>
+        <w:t>Energy Transfer:</w:t>
+      </w:r>
+      <w:r>
+        <w:rPr>
+          <w:rFonts w:ascii="Calibri" w:eastAsia="Times New Roman" w:hAnsi="Calibri" w:cs="Calibri"/>
+          <w:kern w:val="0"/>
+          <w:lang w:eastAsia="tr-TR"/>
+          <w14:ligatures w14:val="none"/>
+        </w:rPr>
+        <w:t xml:space="preserve"> Energy is transferred from the primary side to the secondary side of the transformer during each switching cycle, providing isolation and stepping up or stepping down the voltage depending on the transformer turns ratio.</w:t>
+      </w:r>
+    </w:p>
+    <w:p>
+      <w:pPr>
+        <w:spacing w:after="0" w:line="240" w:lineRule="auto"/>
+        <w:ind w:firstLine="708"/>
+        <w:jc w:val="both"/>
+        <w:rPr>
+          <w:rFonts w:ascii="Calibri" w:eastAsia="Times New Roman" w:hAnsi="Calibri" w:cs="Calibri"/>
+          <w:kern w:val="0"/>
+          <w:lang w:eastAsia="tr-TR"/>
+          <w14:ligatures w14:val="none"/>
+        </w:rPr>
+      </w:pPr>
+    </w:p>
+    <w:p>
+      <w:pPr>
+        <w:spacing w:after="0" w:line="240" w:lineRule="auto"/>
+        <w:ind w:firstLine="708"/>
+        <w:jc w:val="both"/>
+        <w:rPr>
+          <w:rFonts w:ascii="Calibri" w:eastAsia="Times New Roman" w:hAnsi="Calibri" w:cs="Calibri"/>
+          <w:kern w:val="0"/>
+          <w:lang w:eastAsia="tr-TR"/>
+          <w14:ligatures w14:val="none"/>
+        </w:rPr>
+      </w:pPr>
+      <w:r>
+        <w:rPr>
+          <w:rFonts w:ascii="Calibri" w:eastAsia="Times New Roman" w:hAnsi="Calibri" w:cs="Calibri"/>
+          <w:b/>
+          <w:bCs/>
+          <w:kern w:val="0"/>
+          <w:lang w:eastAsia="tr-TR"/>
+          <w14:ligatures w14:val="none"/>
+        </w:rPr>
+        <w:t>Continuous Energy Transfer:</w:t>
+      </w:r>
+      <w:r>
+        <w:rPr>
+          <w:rFonts w:ascii="Calibri" w:eastAsia="Times New Roman" w:hAnsi="Calibri" w:cs="Calibri"/>
+          <w:kern w:val="0"/>
+          <w:lang w:eastAsia="tr-TR"/>
+          <w14:ligatures w14:val="none"/>
+        </w:rPr>
+        <w:t xml:space="preserve"> Unlike the flyback converter, the forward converter operates with continuous energy transfer through the transformer, resulting in generally higher efficiency and lower output ripple.</w:t>
+      </w:r>
+    </w:p>
+    <w:p>
+      <w:pPr>
+        <w:spacing w:after="0" w:line="240" w:lineRule="auto"/>
+        <w:ind w:firstLine="708"/>
+        <w:jc w:val="both"/>
+        <w:rPr>
+          <w:rFonts w:ascii="Calibri" w:eastAsia="Times New Roman" w:hAnsi="Calibri" w:cs="Calibri"/>
+          <w:kern w:val="0"/>
+          <w:lang w:eastAsia="tr-TR"/>
+          <w14:ligatures w14:val="none"/>
+        </w:rPr>
+      </w:pPr>
+    </w:p>
+    <w:p>
+      <w:pPr>
+        <w:spacing w:after="0" w:line="240" w:lineRule="auto"/>
+        <w:ind w:firstLine="708"/>
+        <w:jc w:val="both"/>
+        <w:rPr>
+          <w:rFonts w:ascii="Calibri" w:eastAsia="Times New Roman" w:hAnsi="Calibri" w:cs="Calibri"/>
+          <w:kern w:val="0"/>
+          <w:lang w:eastAsia="tr-TR"/>
+          <w14:ligatures w14:val="none"/>
+        </w:rPr>
+      </w:pPr>
+      <w:r>
+        <w:rPr>
+          <w:rFonts w:ascii="Calibri" w:eastAsia="Times New Roman" w:hAnsi="Calibri" w:cs="Calibri"/>
+          <w:b/>
+          <w:bCs/>
+          <w:kern w:val="0"/>
+          <w:lang w:eastAsia="tr-TR"/>
+          <w14:ligatures w14:val="none"/>
+        </w:rPr>
+        <w:t>Advantages:</w:t>
+      </w:r>
+      <w:r>
+        <w:rPr>
+          <w:rFonts w:ascii="Calibri" w:eastAsia="Times New Roman" w:hAnsi="Calibri" w:cs="Calibri"/>
+          <w:kern w:val="0"/>
+          <w:lang w:eastAsia="tr-TR"/>
+          <w14:ligatures w14:val="none"/>
+        </w:rPr>
+        <w:t xml:space="preserve"> Higher efficiency, lower output ripple, and better regulation compared to flyback converters especially at higher power levels.</w:t>
+      </w:r>
+    </w:p>
+    <w:p>
+      <w:pPr>
+        <w:spacing w:after="0" w:line="240" w:lineRule="auto"/>
+        <w:ind w:firstLine="708"/>
+        <w:jc w:val="both"/>
+        <w:rPr>
+          <w:rFonts w:ascii="Calibri" w:eastAsia="Times New Roman" w:hAnsi="Calibri" w:cs="Calibri"/>
+          <w:kern w:val="0"/>
+          <w:lang w:eastAsia="tr-TR"/>
+          <w14:ligatures w14:val="none"/>
+        </w:rPr>
+      </w:pPr>
+    </w:p>
+    <w:p>
+      <w:pPr>
+        <w:spacing w:after="0" w:line="240" w:lineRule="auto"/>
+        <w:ind w:firstLine="708"/>
+        <w:jc w:val="both"/>
+        <w:rPr>
+          <w:rFonts w:ascii="Calibri" w:eastAsia="Times New Roman" w:hAnsi="Calibri" w:cs="Calibri"/>
+          <w:kern w:val="0"/>
+          <w:lang w:eastAsia="tr-TR"/>
+          <w14:ligatures w14:val="none"/>
+        </w:rPr>
+      </w:pPr>
+      <w:r>
+        <w:rPr>
+          <w:rFonts w:ascii="Calibri" w:eastAsia="Times New Roman" w:hAnsi="Calibri" w:cs="Calibri"/>
+          <w:b/>
+          <w:bCs/>
+          <w:kern w:val="0"/>
+          <w:lang w:eastAsia="tr-TR"/>
+          <w14:ligatures w14:val="none"/>
+        </w:rPr>
+        <w:t>Disadvantages:</w:t>
+      </w:r>
+      <w:r>
+        <w:rPr>
+          <w:rFonts w:ascii="Calibri" w:eastAsia="Times New Roman" w:hAnsi="Calibri" w:cs="Calibri"/>
+          <w:kern w:val="0"/>
+          <w:lang w:eastAsia="tr-TR"/>
+          <w14:ligatures w14:val="none"/>
+        </w:rPr>
+        <w:t xml:space="preserve"> More complex control circuitry, additional components such as freewheeling diodes and snubber circuits, and limited duty cycle due to transformer reset constraints.</w:t>
+      </w:r>
+    </w:p>
+    <w:p>
+      <w:pPr>
+        <w:spacing w:after="0" w:line="240" w:lineRule="auto"/>
+        <w:ind w:firstLine="708"/>
+        <w:jc w:val="both"/>
+        <w:rPr>
+          <w:rFonts w:ascii="Calibri" w:eastAsia="Times New Roman" w:hAnsi="Calibri" w:cs="Calibri"/>
+          <w:kern w:val="0"/>
+          <w:lang w:eastAsia="tr-TR"/>
+          <w14:ligatures w14:val="none"/>
+        </w:rPr>
+      </w:pPr>
+    </w:p>
+    <w:p>
+      <w:pPr>
+        <w:spacing w:after="0" w:line="240" w:lineRule="auto"/>
+        <w:ind w:firstLine="708"/>
+        <w:jc w:val="both"/>
+        <w:rPr>
+          <w:rFonts w:ascii="Calibri" w:eastAsia="Times New Roman" w:hAnsi="Calibri" w:cs="Calibri"/>
+          <w:kern w:val="0"/>
+          <w:lang w:eastAsia="tr-TR"/>
+          <w14:ligatures w14:val="none"/>
+        </w:rPr>
+      </w:pPr>
+    </w:p>
+    <w:p>
+      <w:pPr>
+        <w:spacing w:after="0" w:line="240" w:lineRule="auto"/>
+        <w:ind w:firstLine="708"/>
+        <w:jc w:val="both"/>
+        <w:rPr>
+          <w:rFonts w:ascii="Calibri" w:eastAsia="Times New Roman" w:hAnsi="Calibri" w:cs="Calibri"/>
+          <w:kern w:val="0"/>
+          <w:lang w:eastAsia="tr-TR"/>
+          <w14:ligatures w14:val="none"/>
+        </w:rPr>
+      </w:pPr>
+      <w:r>
+        <w:rPr>
+          <w:rFonts w:ascii="Calibri" w:eastAsia="Times New Roman" w:hAnsi="Calibri" w:cs="Calibri"/>
+          <w:kern w:val="0"/>
+          <w:lang w:eastAsia="tr-TR"/>
+          <w14:ligatures w14:val="none"/>
+        </w:rPr>
+        <w:lastRenderedPageBreak/>
+        <w:t>In summary, the choice between flyback and forward converter topologies depends on specific application requirements including power level, efficiency targets, output ripple tolerance, and design complexity considerations. Each topology has its advantages and disadvantages, making them suitable for different types of DC-DC conversion applications.</w:t>
+      </w:r>
+    </w:p>
+    <w:p>
+      <w:pPr>
+        <w:spacing w:after="0" w:line="240" w:lineRule="auto"/>
+        <w:ind w:firstLine="708"/>
+        <w:jc w:val="both"/>
+        <w:rPr>
+          <w:rFonts w:ascii="Calibri" w:eastAsia="Times New Roman" w:hAnsi="Calibri" w:cs="Calibri"/>
+          <w:kern w:val="0"/>
+          <w:lang w:eastAsia="tr-TR"/>
+          <w14:ligatures w14:val="none"/>
+        </w:rPr>
+      </w:pPr>
+    </w:p>
+    <w:p>
+      <w:pPr>
+        <w:spacing w:after="0" w:line="240" w:lineRule="auto"/>
+        <w:ind w:firstLine="708"/>
+        <w:jc w:val="both"/>
+        <w:rPr>
+          <w:rFonts w:ascii="Calibri" w:eastAsia="Times New Roman" w:hAnsi="Calibri" w:cs="Calibri"/>
+          <w:kern w:val="0"/>
+          <w:lang w:eastAsia="tr-TR"/>
+          <w14:ligatures w14:val="none"/>
+        </w:rPr>
+      </w:pPr>
+      <w:r>
+        <w:rPr>
+          <w:rFonts w:ascii="Calibri" w:eastAsia="Times New Roman" w:hAnsi="Calibri" w:cs="Calibri"/>
+          <w:kern w:val="0"/>
+          <w:lang w:eastAsia="tr-TR"/>
+          <w14:ligatures w14:val="none"/>
+        </w:rPr>
+        <w:t>We selected Forward Converter Topology due to high regulation neccessity.</w:t>
+      </w:r>
+    </w:p>
     <w:p/>
     <w:p/>
     <w:p/>
@@ -791,6 +1433,19 @@
       </w:r>
     </w:p>
     <w:p/>
+    <w:p/>
+    <w:p>
+      <w:pPr>
+        <w:pStyle w:val="Balk2"/>
+        <w:numPr>
+          <w:ilvl w:val="0"/>
+          <w:numId w:val="2"/>
+        </w:numPr>
+      </w:pPr>
+      <w:r>
+        <w:t>Lm, leakage ind</w:t>
+      </w:r>
+    </w:p>
     <w:p/>
     <w:p/>
     <w:p/>
@@ -901,6 +1556,119 @@
 <file path=word/numbering.xml><?xml version="1.0" encoding="utf-8"?>
 <w:numbering xmlns:wpc="http://schemas.microsoft.com/office/word/2010/wordprocessingCanvas" xmlns:cx="http://schemas.microsoft.com/office/drawing/2014/chartex" xmlns:cx1="http://schemas.microsoft.com/office/drawing/2015/9/8/chartex" xmlns:cx2="http://schemas.microsoft.com/office/drawing/2015/10/21/chartex" xmlns:cx3="http://schemas.microsoft.com/office/drawing/2016/5/9/chartex" xmlns:cx4="http://schemas.microsoft.com/office/drawing/2016/5/10/chartex" xmlns:cx5="http://schemas.microsoft.com/office/drawing/2016/5/11/chartex" xmlns:cx6="http://schemas.microsoft.com/office/drawing/2016/5/12/chartex" xmlns:cx7="http://schemas.microsoft.com/office/drawing/2016/5/13/chartex" xmlns:cx8="http://schemas.microsoft.com/office/drawing/2016/5/14/chartex" xmlns:mc="http://schemas.openxmlformats.org/markup-compatibility/2006" xmlns:aink="http://schemas.microsoft.com/office/drawing/2016/ink" xmlns:am3d="http://schemas.microsoft.com/office/drawing/2017/model3d" xmlns:o="urn:schemas-microsoft-com:office:office" xmlns:oel="http://schemas.microsoft.com/office/2019/extlst" xmlns:r="http://schemas.openxmlformats.org/officeDocument/2006/relationships" xmlns:m="http://schemas.openxmlformats.org/officeDocument/2006/math" xmlns:v="urn:schemas-microsoft-com:vml" xmlns:wp14="http://schemas.microsoft.com/office/word/2010/wordprocessingDrawing" xmlns:wp="http://schemas.openxmlformats.org/drawingml/2006/wordprocessingDrawing" xmlns:w10="urn:schemas-microsoft-com:office:word" xmlns:w="http://schemas.openxmlformats.org/wordprocessingml/2006/main" xmlns:w14="http://schemas.microsoft.com/office/word/2010/wordml" xmlns:w15="http://schemas.microsoft.com/office/word/2012/wordml" xmlns:w16cex="http://schemas.microsoft.com/office/word/2018/wordml/cex" xmlns:w16cid="http://schemas.microsoft.com/office/word/2016/wordml/cid" xmlns:w16="http://schemas.microsoft.com/office/word/2018/wordml" xmlns:w16du="http://schemas.microsoft.com/office/word/2023/wordml/word16du" xmlns:w16sdtdh="http://schemas.microsoft.com/office/word/2020/wordml/sdtdatahash" xmlns:w16se="http://schemas.microsoft.com/office/word/2015/wordml/symex" xmlns:wpg="http://schemas.microsoft.com/office/word/2010/wordprocessingGroup" xmlns:wpi="http://schemas.microsoft.com/office/word/2010/wordprocessingInk" xmlns:wne="http://schemas.microsoft.com/office/word/2006/wordml" xmlns:wps="http://schemas.microsoft.com/office/word/2010/wordprocessingShape" mc:Ignorable="w14 w15 w16se w16cid w16 w16cex w16sdtdh w16du wp14">
   <w:abstractNum w:abstractNumId="0" w15:restartNumberingAfterBreak="0">
+    <w:nsid w:val="0A7268C0"/>
+    <w:multiLevelType w:val="multilevel"/>
+    <w:tmpl w:val="D65AC320"/>
+    <w:lvl w:ilvl="0">
+      <w:start w:val="1"/>
+      <w:numFmt w:val="decimal"/>
+      <w:lvlText w:val="%1."/>
+      <w:lvlJc w:val="left"/>
+      <w:pPr>
+        <w:tabs>
+          <w:tab w:val="num" w:pos="720"/>
+        </w:tabs>
+        <w:ind w:left="720" w:hanging="360"/>
+      </w:pPr>
+    </w:lvl>
+    <w:lvl w:ilvl="1" w:tentative="1">
+      <w:start w:val="1"/>
+      <w:numFmt w:val="decimal"/>
+      <w:lvlText w:val="%2."/>
+      <w:lvlJc w:val="left"/>
+      <w:pPr>
+        <w:tabs>
+          <w:tab w:val="num" w:pos="1440"/>
+        </w:tabs>
+        <w:ind w:left="1440" w:hanging="360"/>
+      </w:pPr>
+    </w:lvl>
+    <w:lvl w:ilvl="2" w:tentative="1">
+      <w:start w:val="1"/>
+      <w:numFmt w:val="decimal"/>
+      <w:lvlText w:val="%3."/>
+      <w:lvlJc w:val="left"/>
+      <w:pPr>
+        <w:tabs>
+          <w:tab w:val="num" w:pos="2160"/>
+        </w:tabs>
+        <w:ind w:left="2160" w:hanging="360"/>
+      </w:pPr>
+    </w:lvl>
+    <w:lvl w:ilvl="3" w:tentative="1">
+      <w:start w:val="1"/>
+      <w:numFmt w:val="decimal"/>
+      <w:lvlText w:val="%4."/>
+      <w:lvlJc w:val="left"/>
+      <w:pPr>
+        <w:tabs>
+          <w:tab w:val="num" w:pos="2880"/>
+        </w:tabs>
+        <w:ind w:left="2880" w:hanging="360"/>
+      </w:pPr>
+    </w:lvl>
+    <w:lvl w:ilvl="4" w:tentative="1">
+      <w:start w:val="1"/>
+      <w:numFmt w:val="decimal"/>
+      <w:lvlText w:val="%5."/>
+      <w:lvlJc w:val="left"/>
+      <w:pPr>
+        <w:tabs>
+          <w:tab w:val="num" w:pos="3600"/>
+        </w:tabs>
+        <w:ind w:left="3600" w:hanging="360"/>
+      </w:pPr>
+    </w:lvl>
+    <w:lvl w:ilvl="5" w:tentative="1">
+      <w:start w:val="1"/>
+      <w:numFmt w:val="decimal"/>
+      <w:lvlText w:val="%6."/>
+      <w:lvlJc w:val="left"/>
+      <w:pPr>
+        <w:tabs>
+          <w:tab w:val="num" w:pos="4320"/>
+        </w:tabs>
+        <w:ind w:left="4320" w:hanging="360"/>
+      </w:pPr>
+    </w:lvl>
+    <w:lvl w:ilvl="6" w:tentative="1">
+      <w:start w:val="1"/>
+      <w:numFmt w:val="decimal"/>
+      <w:lvlText w:val="%7."/>
+      <w:lvlJc w:val="left"/>
+      <w:pPr>
+        <w:tabs>
+          <w:tab w:val="num" w:pos="5040"/>
+        </w:tabs>
+        <w:ind w:left="5040" w:hanging="360"/>
+      </w:pPr>
+    </w:lvl>
+    <w:lvl w:ilvl="7" w:tentative="1">
+      <w:start w:val="1"/>
+      <w:numFmt w:val="decimal"/>
+      <w:lvlText w:val="%8."/>
+      <w:lvlJc w:val="left"/>
+      <w:pPr>
+        <w:tabs>
+          <w:tab w:val="num" w:pos="5760"/>
+        </w:tabs>
+        <w:ind w:left="5760" w:hanging="360"/>
+      </w:pPr>
+    </w:lvl>
+    <w:lvl w:ilvl="8" w:tentative="1">
+      <w:start w:val="1"/>
+      <w:numFmt w:val="decimal"/>
+      <w:lvlText w:val="%9."/>
+      <w:lvlJc w:val="left"/>
+      <w:pPr>
+        <w:tabs>
+          <w:tab w:val="num" w:pos="6480"/>
+        </w:tabs>
+        <w:ind w:left="6480" w:hanging="360"/>
+      </w:pPr>
+    </w:lvl>
+  </w:abstractNum>
+  <w:abstractNum w:abstractNumId="1" w15:restartNumberingAfterBreak="0">
     <w:nsid w:val="32995A09"/>
     <w:multiLevelType w:val="multilevel"/>
     <w:tmpl w:val="87E6EBAA"/>
@@ -1013,7 +1781,242 @@
       </w:pPr>
     </w:lvl>
   </w:abstractNum>
+  <w:abstractNum w:abstractNumId="2" w15:restartNumberingAfterBreak="0">
+    <w:nsid w:val="3C9C6B0F"/>
+    <w:multiLevelType w:val="multilevel"/>
+    <w:tmpl w:val="BA9097D0"/>
+    <w:lvl w:ilvl="0">
+      <w:start w:val="1"/>
+      <w:numFmt w:val="decimal"/>
+      <w:lvlText w:val="%1."/>
+      <w:lvlJc w:val="left"/>
+      <w:pPr>
+        <w:tabs>
+          <w:tab w:val="num" w:pos="720"/>
+        </w:tabs>
+        <w:ind w:left="720" w:hanging="360"/>
+      </w:pPr>
+    </w:lvl>
+    <w:lvl w:ilvl="1" w:tentative="1">
+      <w:start w:val="1"/>
+      <w:numFmt w:val="decimal"/>
+      <w:lvlText w:val="%2."/>
+      <w:lvlJc w:val="left"/>
+      <w:pPr>
+        <w:tabs>
+          <w:tab w:val="num" w:pos="1440"/>
+        </w:tabs>
+        <w:ind w:left="1440" w:hanging="360"/>
+      </w:pPr>
+    </w:lvl>
+    <w:lvl w:ilvl="2" w:tentative="1">
+      <w:start w:val="1"/>
+      <w:numFmt w:val="decimal"/>
+      <w:lvlText w:val="%3."/>
+      <w:lvlJc w:val="left"/>
+      <w:pPr>
+        <w:tabs>
+          <w:tab w:val="num" w:pos="2160"/>
+        </w:tabs>
+        <w:ind w:left="2160" w:hanging="360"/>
+      </w:pPr>
+    </w:lvl>
+    <w:lvl w:ilvl="3" w:tentative="1">
+      <w:start w:val="1"/>
+      <w:numFmt w:val="decimal"/>
+      <w:lvlText w:val="%4."/>
+      <w:lvlJc w:val="left"/>
+      <w:pPr>
+        <w:tabs>
+          <w:tab w:val="num" w:pos="2880"/>
+        </w:tabs>
+        <w:ind w:left="2880" w:hanging="360"/>
+      </w:pPr>
+    </w:lvl>
+    <w:lvl w:ilvl="4" w:tentative="1">
+      <w:start w:val="1"/>
+      <w:numFmt w:val="decimal"/>
+      <w:lvlText w:val="%5."/>
+      <w:lvlJc w:val="left"/>
+      <w:pPr>
+        <w:tabs>
+          <w:tab w:val="num" w:pos="3600"/>
+        </w:tabs>
+        <w:ind w:left="3600" w:hanging="360"/>
+      </w:pPr>
+    </w:lvl>
+    <w:lvl w:ilvl="5" w:tentative="1">
+      <w:start w:val="1"/>
+      <w:numFmt w:val="decimal"/>
+      <w:lvlText w:val="%6."/>
+      <w:lvlJc w:val="left"/>
+      <w:pPr>
+        <w:tabs>
+          <w:tab w:val="num" w:pos="4320"/>
+        </w:tabs>
+        <w:ind w:left="4320" w:hanging="360"/>
+      </w:pPr>
+    </w:lvl>
+    <w:lvl w:ilvl="6" w:tentative="1">
+      <w:start w:val="1"/>
+      <w:numFmt w:val="decimal"/>
+      <w:lvlText w:val="%7."/>
+      <w:lvlJc w:val="left"/>
+      <w:pPr>
+        <w:tabs>
+          <w:tab w:val="num" w:pos="5040"/>
+        </w:tabs>
+        <w:ind w:left="5040" w:hanging="360"/>
+      </w:pPr>
+    </w:lvl>
+    <w:lvl w:ilvl="7" w:tentative="1">
+      <w:start w:val="1"/>
+      <w:numFmt w:val="decimal"/>
+      <w:lvlText w:val="%8."/>
+      <w:lvlJc w:val="left"/>
+      <w:pPr>
+        <w:tabs>
+          <w:tab w:val="num" w:pos="5760"/>
+        </w:tabs>
+        <w:ind w:left="5760" w:hanging="360"/>
+      </w:pPr>
+    </w:lvl>
+    <w:lvl w:ilvl="8" w:tentative="1">
+      <w:start w:val="1"/>
+      <w:numFmt w:val="decimal"/>
+      <w:lvlText w:val="%9."/>
+      <w:lvlJc w:val="left"/>
+      <w:pPr>
+        <w:tabs>
+          <w:tab w:val="num" w:pos="6480"/>
+        </w:tabs>
+        <w:ind w:left="6480" w:hanging="360"/>
+      </w:pPr>
+    </w:lvl>
+  </w:abstractNum>
+  <w:abstractNum w:abstractNumId="3" w15:restartNumberingAfterBreak="0">
+    <w:nsid w:val="7F2E6E83"/>
+    <w:multiLevelType w:val="hybridMultilevel"/>
+    <w:tmpl w:val="D23A93DC"/>
+    <w:lvl w:ilvl="0" w:tplc="041F0001">
+      <w:start w:val="1"/>
+      <w:numFmt w:val="bullet"/>
+      <w:lvlText w:val=""/>
+      <w:lvlJc w:val="left"/>
+      <w:pPr>
+        <w:ind w:left="720" w:hanging="360"/>
+      </w:pPr>
+      <w:rPr>
+        <w:rFonts w:ascii="Symbol" w:hAnsi="Symbol" w:hint="default"/>
+      </w:rPr>
+    </w:lvl>
+    <w:lvl w:ilvl="1" w:tplc="041F0003" w:tentative="1">
+      <w:start w:val="1"/>
+      <w:numFmt w:val="bullet"/>
+      <w:lvlText w:val="o"/>
+      <w:lvlJc w:val="left"/>
+      <w:pPr>
+        <w:ind w:left="1440" w:hanging="360"/>
+      </w:pPr>
+      <w:rPr>
+        <w:rFonts w:ascii="Courier New" w:hAnsi="Courier New" w:cs="Courier New" w:hint="default"/>
+      </w:rPr>
+    </w:lvl>
+    <w:lvl w:ilvl="2" w:tplc="041F0005" w:tentative="1">
+      <w:start w:val="1"/>
+      <w:numFmt w:val="bullet"/>
+      <w:lvlText w:val=""/>
+      <w:lvlJc w:val="left"/>
+      <w:pPr>
+        <w:ind w:left="2160" w:hanging="360"/>
+      </w:pPr>
+      <w:rPr>
+        <w:rFonts w:ascii="Wingdings" w:hAnsi="Wingdings" w:hint="default"/>
+      </w:rPr>
+    </w:lvl>
+    <w:lvl w:ilvl="3" w:tplc="041F0001" w:tentative="1">
+      <w:start w:val="1"/>
+      <w:numFmt w:val="bullet"/>
+      <w:lvlText w:val=""/>
+      <w:lvlJc w:val="left"/>
+      <w:pPr>
+        <w:ind w:left="2880" w:hanging="360"/>
+      </w:pPr>
+      <w:rPr>
+        <w:rFonts w:ascii="Symbol" w:hAnsi="Symbol" w:hint="default"/>
+      </w:rPr>
+    </w:lvl>
+    <w:lvl w:ilvl="4" w:tplc="041F0003" w:tentative="1">
+      <w:start w:val="1"/>
+      <w:numFmt w:val="bullet"/>
+      <w:lvlText w:val="o"/>
+      <w:lvlJc w:val="left"/>
+      <w:pPr>
+        <w:ind w:left="3600" w:hanging="360"/>
+      </w:pPr>
+      <w:rPr>
+        <w:rFonts w:ascii="Courier New" w:hAnsi="Courier New" w:cs="Courier New" w:hint="default"/>
+      </w:rPr>
+    </w:lvl>
+    <w:lvl w:ilvl="5" w:tplc="041F0005" w:tentative="1">
+      <w:start w:val="1"/>
+      <w:numFmt w:val="bullet"/>
+      <w:lvlText w:val=""/>
+      <w:lvlJc w:val="left"/>
+      <w:pPr>
+        <w:ind w:left="4320" w:hanging="360"/>
+      </w:pPr>
+      <w:rPr>
+        <w:rFonts w:ascii="Wingdings" w:hAnsi="Wingdings" w:hint="default"/>
+      </w:rPr>
+    </w:lvl>
+    <w:lvl w:ilvl="6" w:tplc="041F0001" w:tentative="1">
+      <w:start w:val="1"/>
+      <w:numFmt w:val="bullet"/>
+      <w:lvlText w:val=""/>
+      <w:lvlJc w:val="left"/>
+      <w:pPr>
+        <w:ind w:left="5040" w:hanging="360"/>
+      </w:pPr>
+      <w:rPr>
+        <w:rFonts w:ascii="Symbol" w:hAnsi="Symbol" w:hint="default"/>
+      </w:rPr>
+    </w:lvl>
+    <w:lvl w:ilvl="7" w:tplc="041F0003" w:tentative="1">
+      <w:start w:val="1"/>
+      <w:numFmt w:val="bullet"/>
+      <w:lvlText w:val="o"/>
+      <w:lvlJc w:val="left"/>
+      <w:pPr>
+        <w:ind w:left="5760" w:hanging="360"/>
+      </w:pPr>
+      <w:rPr>
+        <w:rFonts w:ascii="Courier New" w:hAnsi="Courier New" w:cs="Courier New" w:hint="default"/>
+      </w:rPr>
+    </w:lvl>
+    <w:lvl w:ilvl="8" w:tplc="041F0005" w:tentative="1">
+      <w:start w:val="1"/>
+      <w:numFmt w:val="bullet"/>
+      <w:lvlText w:val=""/>
+      <w:lvlJc w:val="left"/>
+      <w:pPr>
+        <w:ind w:left="6480" w:hanging="360"/>
+      </w:pPr>
+      <w:rPr>
+        <w:rFonts w:ascii="Wingdings" w:hAnsi="Wingdings" w:hint="default"/>
+      </w:rPr>
+    </w:lvl>
+  </w:abstractNum>
   <w:num w:numId="1" w16cid:durableId="1357543134">
+    <w:abstractNumId w:val="1"/>
+  </w:num>
+  <w:num w:numId="2" w16cid:durableId="1562208552">
+    <w:abstractNumId w:val="3"/>
+  </w:num>
+  <w:num w:numId="3" w16cid:durableId="1416127074">
+    <w:abstractNumId w:val="2"/>
+  </w:num>
+  <w:num w:numId="4" w16cid:durableId="650906688">
     <w:abstractNumId w:val="0"/>
   </w:num>
 </w:numbering>

</xml_diff>

<commit_message>
Photos and other parts are added
</commit_message>
<xml_diff>
--- a/simulation report/PeakyConverters-Simulation_Report.docx
+++ b/simulation report/PeakyConverters-Simulation_Report.docx
@@ -787,6 +787,54 @@
     </w:p>
     <w:p>
       <w:pPr>
+        <w:jc w:val="center"/>
+        <w:rPr>
+          <w:lang w:eastAsia="tr-TR"/>
+        </w:rPr>
+      </w:pPr>
+      <w:r>
+        <w:rPr>
+          <w:lang w:eastAsia="tr-TR"/>
+        </w:rPr>
+        <w:drawing>
+          <wp:inline distT="0" distB="0" distL="0" distR="0" wp14:anchorId="434EC3FE" wp14:editId="0BC62204">
+            <wp:extent cx="3089307" cy="1638300"/>
+            <wp:effectExtent l="0" t="0" r="0" b="0"/>
+            <wp:docPr id="778261945" name="Resim 1" descr="diyagram, metin, teknik çizim, plan içeren bir resim&#10;&#10;Açıklama otomatik olarak oluşturuldu"/>
+            <wp:cNvGraphicFramePr>
+              <a:graphicFrameLocks xmlns:a="http://schemas.openxmlformats.org/drawingml/2006/main" noChangeAspect="1"/>
+            </wp:cNvGraphicFramePr>
+            <a:graphic xmlns:a="http://schemas.openxmlformats.org/drawingml/2006/main">
+              <a:graphicData uri="http://schemas.openxmlformats.org/drawingml/2006/picture">
+                <pic:pic xmlns:pic="http://schemas.openxmlformats.org/drawingml/2006/picture">
+                  <pic:nvPicPr>
+                    <pic:cNvPr id="778261945" name="Resim 1" descr="diyagram, metin, teknik çizim, plan içeren bir resim&#10;&#10;Açıklama otomatik olarak oluşturuldu"/>
+                    <pic:cNvPicPr/>
+                  </pic:nvPicPr>
+                  <pic:blipFill>
+                    <a:blip r:embed="rId7"/>
+                    <a:stretch>
+                      <a:fillRect/>
+                    </a:stretch>
+                  </pic:blipFill>
+                  <pic:spPr>
+                    <a:xfrm>
+                      <a:off x="0" y="0"/>
+                      <a:ext cx="3092318" cy="1639897"/>
+                    </a:xfrm>
+                    <a:prstGeom prst="rect">
+                      <a:avLst/>
+                    </a:prstGeom>
+                  </pic:spPr>
+                </pic:pic>
+              </a:graphicData>
+            </a:graphic>
+          </wp:inline>
+        </w:drawing>
+      </w:r>
+    </w:p>
+    <w:p>
+      <w:pPr>
         <w:spacing w:after="0" w:line="240" w:lineRule="auto"/>
         <w:ind w:firstLine="708"/>
         <w:jc w:val="both"/>
@@ -1068,23 +1116,72 @@
     </w:p>
     <w:p>
       <w:pPr>
-        <w:spacing w:after="0" w:line="240" w:lineRule="auto"/>
-        <w:ind w:firstLine="708"/>
-        <w:jc w:val="both"/>
-        <w:rPr>
-          <w:rFonts w:ascii="Calibri" w:eastAsia="Times New Roman" w:hAnsi="Calibri" w:cs="Calibri"/>
-          <w:kern w:val="0"/>
-          <w:lang w:eastAsia="tr-TR"/>
-          <w14:ligatures w14:val="none"/>
-        </w:rPr>
-      </w:pPr>
-      <w:r>
-        <w:rPr>
-          <w:rFonts w:ascii="Calibri" w:eastAsia="Times New Roman" w:hAnsi="Calibri" w:cs="Calibri"/>
-          <w:kern w:val="0"/>
-          <w:lang w:eastAsia="tr-TR"/>
-          <w14:ligatures w14:val="none"/>
-        </w:rPr>
+        <w:jc w:val="center"/>
+        <w:rPr>
+          <w:lang w:eastAsia="tr-TR"/>
+        </w:rPr>
+      </w:pPr>
+      <w:r>
+        <w:rPr>
+          <w:lang w:eastAsia="tr-TR"/>
+        </w:rPr>
+        <w:drawing>
+          <wp:inline distT="0" distB="0" distL="0" distR="0" wp14:anchorId="3AB878F8" wp14:editId="52058FCB">
+            <wp:extent cx="3230880" cy="2123648"/>
+            <wp:effectExtent l="0" t="0" r="7620" b="0"/>
+            <wp:docPr id="699697108" name="Resim 1" descr="diyagram, metin, teknik çizim, plan içeren bir resim&#10;&#10;Açıklama otomatik olarak oluşturuldu"/>
+            <wp:cNvGraphicFramePr>
+              <a:graphicFrameLocks xmlns:a="http://schemas.openxmlformats.org/drawingml/2006/main" noChangeAspect="1"/>
+            </wp:cNvGraphicFramePr>
+            <a:graphic xmlns:a="http://schemas.openxmlformats.org/drawingml/2006/main">
+              <a:graphicData uri="http://schemas.openxmlformats.org/drawingml/2006/picture">
+                <pic:pic xmlns:pic="http://schemas.openxmlformats.org/drawingml/2006/picture">
+                  <pic:nvPicPr>
+                    <pic:cNvPr id="699697108" name="Resim 1" descr="diyagram, metin, teknik çizim, plan içeren bir resim&#10;&#10;Açıklama otomatik olarak oluşturuldu"/>
+                    <pic:cNvPicPr/>
+                  </pic:nvPicPr>
+                  <pic:blipFill>
+                    <a:blip r:embed="rId8"/>
+                    <a:stretch>
+                      <a:fillRect/>
+                    </a:stretch>
+                  </pic:blipFill>
+                  <pic:spPr>
+                    <a:xfrm>
+                      <a:off x="0" y="0"/>
+                      <a:ext cx="3236726" cy="2127490"/>
+                    </a:xfrm>
+                    <a:prstGeom prst="rect">
+                      <a:avLst/>
+                    </a:prstGeom>
+                  </pic:spPr>
+                </pic:pic>
+              </a:graphicData>
+            </a:graphic>
+          </wp:inline>
+        </w:drawing>
+      </w:r>
+    </w:p>
+    <w:p>
+      <w:pPr>
+        <w:spacing w:after="0" w:line="240" w:lineRule="auto"/>
+        <w:ind w:firstLine="708"/>
+        <w:jc w:val="both"/>
+        <w:rPr>
+          <w:rFonts w:ascii="Calibri" w:eastAsia="Times New Roman" w:hAnsi="Calibri" w:cs="Calibri"/>
+          <w:kern w:val="0"/>
+          <w:lang w:eastAsia="tr-TR"/>
+          <w14:ligatures w14:val="none"/>
+        </w:rPr>
+      </w:pPr>
+      <w:r>
+        <w:rPr>
+          <w:rFonts w:ascii="Calibri" w:eastAsia="Times New Roman" w:hAnsi="Calibri" w:cs="Calibri"/>
+          <w:kern w:val="0"/>
+          <w:lang w:eastAsia="tr-TR"/>
+          <w14:ligatures w14:val="none"/>
+        </w:rPr>
+        <w:lastRenderedPageBreak/>
         <w:t>The forward converter is another type of isolated DC-DC converter that transfers energy from the input to the output through a transformer during each switching cycle. Here's a brief overview of its operation:</w:t>
       </w:r>
     </w:p>
@@ -1356,14 +1453,108 @@
           <w14:ligatures w14:val="none"/>
         </w:rPr>
       </w:pPr>
-      <w:r>
-        <w:rPr>
-          <w:rFonts w:ascii="Calibri" w:eastAsia="Times New Roman" w:hAnsi="Calibri" w:cs="Calibri"/>
-          <w:kern w:val="0"/>
-          <w:lang w:eastAsia="tr-TR"/>
-          <w14:ligatures w14:val="none"/>
-        </w:rPr>
-        <w:lastRenderedPageBreak/>
+    </w:p>
+    <w:p>
+      <w:pPr>
+        <w:spacing w:after="0" w:line="240" w:lineRule="auto"/>
+        <w:ind w:firstLine="708"/>
+        <w:jc w:val="center"/>
+        <w:rPr>
+          <w:rFonts w:ascii="Calibri" w:eastAsia="Times New Roman" w:hAnsi="Calibri" w:cs="Calibri"/>
+          <w:kern w:val="0"/>
+          <w:lang w:eastAsia="tr-TR"/>
+          <w14:ligatures w14:val="none"/>
+        </w:rPr>
+      </w:pPr>
+      <w:r>
+        <w:rPr>
+          <w:rFonts w:ascii="Calibri" w:eastAsia="Times New Roman" w:hAnsi="Calibri" w:cs="Calibri"/>
+          <w:kern w:val="0"/>
+          <w:lang w:eastAsia="tr-TR"/>
+          <w14:ligatures w14:val="none"/>
+        </w:rPr>
+        <w:drawing>
+          <wp:inline distT="0" distB="0" distL="0" distR="0" wp14:anchorId="189FA0F0" wp14:editId="295B6E22">
+            <wp:extent cx="3550920" cy="1561747"/>
+            <wp:effectExtent l="0" t="0" r="0" b="635"/>
+            <wp:docPr id="2066562560" name="Resim 1" descr="diyagram, metin, plan, teknik çizim içeren bir resim&#10;&#10;Açıklama otomatik olarak oluşturuldu"/>
+            <wp:cNvGraphicFramePr>
+              <a:graphicFrameLocks xmlns:a="http://schemas.openxmlformats.org/drawingml/2006/main" noChangeAspect="1"/>
+            </wp:cNvGraphicFramePr>
+            <a:graphic xmlns:a="http://schemas.openxmlformats.org/drawingml/2006/main">
+              <a:graphicData uri="http://schemas.openxmlformats.org/drawingml/2006/picture">
+                <pic:pic xmlns:pic="http://schemas.openxmlformats.org/drawingml/2006/picture">
+                  <pic:nvPicPr>
+                    <pic:cNvPr id="2066562560" name="Resim 1" descr="diyagram, metin, plan, teknik çizim içeren bir resim&#10;&#10;Açıklama otomatik olarak oluşturuldu"/>
+                    <pic:cNvPicPr/>
+                  </pic:nvPicPr>
+                  <pic:blipFill>
+                    <a:blip r:embed="rId9"/>
+                    <a:stretch>
+                      <a:fillRect/>
+                    </a:stretch>
+                  </pic:blipFill>
+                  <pic:spPr>
+                    <a:xfrm>
+                      <a:off x="0" y="0"/>
+                      <a:ext cx="3566593" cy="1568640"/>
+                    </a:xfrm>
+                    <a:prstGeom prst="rect">
+                      <a:avLst/>
+                    </a:prstGeom>
+                  </pic:spPr>
+                </pic:pic>
+              </a:graphicData>
+            </a:graphic>
+          </wp:inline>
+        </w:drawing>
+      </w:r>
+    </w:p>
+    <w:p>
+      <w:pPr>
+        <w:spacing w:after="0" w:line="240" w:lineRule="auto"/>
+        <w:ind w:firstLine="708"/>
+        <w:jc w:val="center"/>
+        <w:rPr>
+          <w:rFonts w:ascii="Calibri" w:eastAsia="Times New Roman" w:hAnsi="Calibri" w:cs="Calibri"/>
+          <w:kern w:val="0"/>
+          <w:lang w:eastAsia="tr-TR"/>
+          <w14:ligatures w14:val="none"/>
+        </w:rPr>
+      </w:pPr>
+    </w:p>
+    <w:p>
+      <w:pPr>
+        <w:spacing w:after="0" w:line="240" w:lineRule="auto"/>
+        <w:ind w:firstLine="708"/>
+        <w:jc w:val="center"/>
+        <w:rPr>
+          <w:rFonts w:ascii="Calibri" w:eastAsia="Times New Roman" w:hAnsi="Calibri" w:cs="Calibri"/>
+          <w:kern w:val="0"/>
+          <w:lang w:eastAsia="tr-TR"/>
+          <w14:ligatures w14:val="none"/>
+        </w:rPr>
+      </w:pPr>
+    </w:p>
+    <w:p>
+      <w:pPr>
+        <w:spacing w:after="0" w:line="240" w:lineRule="auto"/>
+        <w:ind w:firstLine="708"/>
+        <w:jc w:val="both"/>
+        <w:rPr>
+          <w:rFonts w:ascii="Calibri" w:eastAsia="Times New Roman" w:hAnsi="Calibri" w:cs="Calibri"/>
+          <w:kern w:val="0"/>
+          <w:lang w:eastAsia="tr-TR"/>
+          <w14:ligatures w14:val="none"/>
+        </w:rPr>
+      </w:pPr>
+      <w:r>
+        <w:rPr>
+          <w:rFonts w:ascii="Calibri" w:eastAsia="Times New Roman" w:hAnsi="Calibri" w:cs="Calibri"/>
+          <w:kern w:val="0"/>
+          <w:lang w:eastAsia="tr-TR"/>
+          <w14:ligatures w14:val="none"/>
+        </w:rPr>
         <w:t>In summary, the choice between flyback and forward converter topologies depends on specific application requirements including power level, efficiency targets, output ripple tolerance, and design complexity considerations. Each topology has its advantages and disadvantages, making them suitable for different types of DC-DC conversion applications.</w:t>
       </w:r>
     </w:p>
@@ -1487,7 +1678,95 @@
       </w:r>
     </w:p>
     <w:p/>
-    <w:p/>
+    <w:p>
+      <w:pPr>
+        <w:pStyle w:val="Balk2"/>
+        <w:numPr>
+          <w:ilvl w:val="0"/>
+          <w:numId w:val="2"/>
+        </w:numPr>
+      </w:pPr>
+      <w:r>
+        <w:t>MOSFET</w:t>
+      </w:r>
+    </w:p>
+    <w:p/>
+    <w:p>
+      <w:pPr>
+        <w:pStyle w:val="Balk3"/>
+        <w:numPr>
+          <w:ilvl w:val="1"/>
+          <w:numId w:val="2"/>
+        </w:numPr>
+      </w:pPr>
+      <w:r>
+        <w:t>GATE DRİVER</w:t>
+      </w:r>
+    </w:p>
+    <w:p/>
+    <w:p/>
+    <w:p>
+      <w:pPr>
+        <w:pStyle w:val="Balk2"/>
+        <w:numPr>
+          <w:ilvl w:val="0"/>
+          <w:numId w:val="2"/>
+        </w:numPr>
+      </w:pPr>
+      <w:r>
+        <w:t>DİODE</w:t>
+      </w:r>
+    </w:p>
+    <w:p/>
+    <w:p>
+      <w:pPr>
+        <w:pStyle w:val="Balk2"/>
+        <w:numPr>
+          <w:ilvl w:val="0"/>
+          <w:numId w:val="2"/>
+        </w:numPr>
+      </w:pPr>
+      <w:r>
+        <w:t>OPTOCOUPLER</w:t>
+      </w:r>
+    </w:p>
+    <w:p/>
+    <w:p>
+      <w:pPr>
+        <w:pStyle w:val="Balk2"/>
+        <w:numPr>
+          <w:ilvl w:val="0"/>
+          <w:numId w:val="2"/>
+        </w:numPr>
+      </w:pPr>
+      <w:r>
+        <w:t>WİRES</w:t>
+      </w:r>
+    </w:p>
+    <w:p>
+      <w:pPr>
+        <w:pStyle w:val="Balk3"/>
+        <w:numPr>
+          <w:ilvl w:val="1"/>
+          <w:numId w:val="2"/>
+        </w:numPr>
+      </w:pPr>
+      <w:r>
+        <w:t>LİTZ</w:t>
+      </w:r>
+    </w:p>
+    <w:p>
+      <w:pPr>
+        <w:pStyle w:val="Balk3"/>
+        <w:numPr>
+          <w:ilvl w:val="1"/>
+          <w:numId w:val="2"/>
+        </w:numPr>
+      </w:pPr>
+      <w:r>
+        <w:t>AWG</w:t>
+      </w:r>
+    </w:p>
     <w:p/>
     <w:p/>
     <w:p>
@@ -1528,11 +1807,398 @@
         <w:pStyle w:val="Balk1"/>
       </w:pPr>
       <w:r>
+        <w:lastRenderedPageBreak/>
         <w:t>Conclusion</w:t>
       </w:r>
     </w:p>
     <w:p/>
-    <w:p/>
+    <w:p>
+      <w:pPr>
+        <w:spacing w:after="0" w:line="240" w:lineRule="auto"/>
+        <w:ind w:firstLine="708"/>
+        <w:jc w:val="both"/>
+        <w:rPr>
+          <w:rFonts w:ascii="Calibri" w:eastAsia="Times New Roman" w:hAnsi="Calibri" w:cs="Calibri"/>
+          <w:kern w:val="0"/>
+          <w:lang w:eastAsia="tr-TR"/>
+          <w14:ligatures w14:val="none"/>
+        </w:rPr>
+      </w:pPr>
+      <w:r>
+        <w:rPr>
+          <w:rFonts w:ascii="Calibri" w:eastAsia="Times New Roman" w:hAnsi="Calibri" w:cs="Calibri"/>
+          <w:kern w:val="0"/>
+          <w:lang w:eastAsia="tr-TR"/>
+          <w14:ligatures w14:val="none"/>
+        </w:rPr>
+        <w:t>In conclusion, for the specified project aiming to develop an efficient and open-source isolated DC-DC converter with a focus on achieving stable output voltage and high efficiency, the choice of topology is crucial. Given the project's requirements and objectives, the forward converter topology emerges as a suitable option due to its inherent advantages in efficiency, regulation, and suitability for higher power levels.</w:t>
+      </w:r>
+    </w:p>
+    <w:p>
+      <w:pPr>
+        <w:spacing w:after="0" w:line="240" w:lineRule="auto"/>
+        <w:ind w:firstLine="708"/>
+        <w:jc w:val="both"/>
+        <w:rPr>
+          <w:rFonts w:ascii="Calibri" w:eastAsia="Times New Roman" w:hAnsi="Calibri" w:cs="Calibri"/>
+          <w:kern w:val="0"/>
+          <w:lang w:eastAsia="tr-TR"/>
+          <w14:ligatures w14:val="none"/>
+        </w:rPr>
+      </w:pPr>
+    </w:p>
+    <w:p>
+      <w:pPr>
+        <w:spacing w:after="0" w:line="240" w:lineRule="auto"/>
+        <w:ind w:firstLine="708"/>
+        <w:jc w:val="both"/>
+        <w:rPr>
+          <w:rFonts w:ascii="Calibri" w:eastAsia="Times New Roman" w:hAnsi="Calibri" w:cs="Calibri"/>
+          <w:b/>
+          <w:bCs/>
+          <w:kern w:val="0"/>
+          <w:lang w:eastAsia="tr-TR"/>
+          <w14:ligatures w14:val="none"/>
+        </w:rPr>
+      </w:pPr>
+      <w:r>
+        <w:rPr>
+          <w:rFonts w:ascii="Calibri" w:eastAsia="Times New Roman" w:hAnsi="Calibri" w:cs="Calibri"/>
+          <w:b/>
+          <w:bCs/>
+          <w:kern w:val="0"/>
+          <w:lang w:eastAsia="tr-TR"/>
+          <w14:ligatures w14:val="none"/>
+        </w:rPr>
+        <w:t>Topology Selection: Forward Converter</w:t>
+      </w:r>
+    </w:p>
+    <w:p>
+      <w:pPr>
+        <w:spacing w:after="0" w:line="240" w:lineRule="auto"/>
+        <w:ind w:firstLine="708"/>
+        <w:jc w:val="both"/>
+        <w:rPr>
+          <w:rFonts w:ascii="Calibri" w:eastAsia="Times New Roman" w:hAnsi="Calibri" w:cs="Calibri"/>
+          <w:kern w:val="0"/>
+          <w:lang w:eastAsia="tr-TR"/>
+          <w14:ligatures w14:val="none"/>
+        </w:rPr>
+      </w:pPr>
+      <w:r>
+        <w:rPr>
+          <w:rFonts w:ascii="Calibri" w:eastAsia="Times New Roman" w:hAnsi="Calibri" w:cs="Calibri"/>
+          <w:kern w:val="0"/>
+          <w:lang w:eastAsia="tr-TR"/>
+          <w14:ligatures w14:val="none"/>
+        </w:rPr>
+        <w:t>The forward converter topology offers several key advantages for this project:</w:t>
+      </w:r>
+    </w:p>
+    <w:p>
+      <w:pPr>
+        <w:spacing w:after="0" w:line="240" w:lineRule="auto"/>
+        <w:jc w:val="both"/>
+        <w:rPr>
+          <w:rFonts w:ascii="Calibri" w:eastAsia="Times New Roman" w:hAnsi="Calibri" w:cs="Calibri"/>
+          <w:kern w:val="0"/>
+          <w:lang w:eastAsia="tr-TR"/>
+          <w14:ligatures w14:val="none"/>
+        </w:rPr>
+      </w:pPr>
+    </w:p>
+    <w:p>
+      <w:pPr>
+        <w:spacing w:after="0" w:line="240" w:lineRule="auto"/>
+        <w:ind w:firstLine="708"/>
+        <w:jc w:val="both"/>
+        <w:rPr>
+          <w:rFonts w:ascii="Calibri" w:eastAsia="Times New Roman" w:hAnsi="Calibri" w:cs="Calibri"/>
+          <w:kern w:val="0"/>
+          <w:lang w:eastAsia="tr-TR"/>
+          <w14:ligatures w14:val="none"/>
+        </w:rPr>
+      </w:pPr>
+      <w:r>
+        <w:rPr>
+          <w:rFonts w:ascii="Calibri" w:eastAsia="Times New Roman" w:hAnsi="Calibri" w:cs="Calibri"/>
+          <w:kern w:val="0"/>
+          <w:lang w:eastAsia="tr-TR"/>
+          <w14:ligatures w14:val="none"/>
+        </w:rPr>
+        <w:t>Regulation: Forward converters typically provide better output voltage regulation across varying load conditions compared to alternative topologies like flyback converters.</w:t>
+      </w:r>
+    </w:p>
+    <w:p>
+      <w:pPr>
+        <w:spacing w:after="0" w:line="240" w:lineRule="auto"/>
+        <w:ind w:firstLine="708"/>
+        <w:jc w:val="both"/>
+        <w:rPr>
+          <w:rFonts w:ascii="Calibri" w:eastAsia="Times New Roman" w:hAnsi="Calibri" w:cs="Calibri"/>
+          <w:kern w:val="0"/>
+          <w:lang w:eastAsia="tr-TR"/>
+          <w14:ligatures w14:val="none"/>
+        </w:rPr>
+      </w:pPr>
+    </w:p>
+    <w:p>
+      <w:pPr>
+        <w:spacing w:after="0" w:line="240" w:lineRule="auto"/>
+        <w:ind w:firstLine="708"/>
+        <w:jc w:val="both"/>
+        <w:rPr>
+          <w:rFonts w:ascii="Calibri" w:eastAsia="Times New Roman" w:hAnsi="Calibri" w:cs="Calibri"/>
+          <w:kern w:val="0"/>
+          <w:lang w:eastAsia="tr-TR"/>
+          <w14:ligatures w14:val="none"/>
+        </w:rPr>
+      </w:pPr>
+      <w:r>
+        <w:rPr>
+          <w:rFonts w:ascii="Calibri" w:eastAsia="Times New Roman" w:hAnsi="Calibri" w:cs="Calibri"/>
+          <w:kern w:val="0"/>
+          <w:lang w:eastAsia="tr-TR"/>
+          <w14:ligatures w14:val="none"/>
+        </w:rPr>
+        <w:t>Output Ripple: With careful design and control, forward converters can exhibit lower output voltage ripple, meeting the project's requirement of a peak-to-peak ripple of 3%.</w:t>
+      </w:r>
+    </w:p>
+    <w:p>
+      <w:pPr>
+        <w:spacing w:after="0" w:line="240" w:lineRule="auto"/>
+        <w:ind w:firstLine="708"/>
+        <w:jc w:val="both"/>
+        <w:rPr>
+          <w:rFonts w:ascii="Calibri" w:eastAsia="Times New Roman" w:hAnsi="Calibri" w:cs="Calibri"/>
+          <w:kern w:val="0"/>
+          <w:lang w:eastAsia="tr-TR"/>
+          <w14:ligatures w14:val="none"/>
+        </w:rPr>
+      </w:pPr>
+    </w:p>
+    <w:p>
+      <w:pPr>
+        <w:spacing w:after="0" w:line="240" w:lineRule="auto"/>
+        <w:ind w:firstLine="708"/>
+        <w:jc w:val="both"/>
+        <w:rPr>
+          <w:rFonts w:ascii="Calibri" w:eastAsia="Times New Roman" w:hAnsi="Calibri" w:cs="Calibri"/>
+          <w:kern w:val="0"/>
+          <w:lang w:eastAsia="tr-TR"/>
+          <w14:ligatures w14:val="none"/>
+        </w:rPr>
+      </w:pPr>
+    </w:p>
+    <w:p>
+      <w:pPr>
+        <w:spacing w:after="0" w:line="240" w:lineRule="auto"/>
+        <w:jc w:val="both"/>
+        <w:rPr>
+          <w:rFonts w:ascii="Calibri" w:eastAsia="Times New Roman" w:hAnsi="Calibri" w:cs="Calibri"/>
+          <w:kern w:val="0"/>
+          <w:lang w:eastAsia="tr-TR"/>
+          <w14:ligatures w14:val="none"/>
+        </w:rPr>
+      </w:pPr>
+    </w:p>
+    <w:p>
+      <w:pPr>
+        <w:spacing w:after="0" w:line="240" w:lineRule="auto"/>
+        <w:ind w:firstLine="708"/>
+        <w:jc w:val="both"/>
+        <w:rPr>
+          <w:rFonts w:ascii="Calibri" w:eastAsia="Times New Roman" w:hAnsi="Calibri" w:cs="Calibri"/>
+          <w:b/>
+          <w:bCs/>
+          <w:kern w:val="0"/>
+          <w:lang w:eastAsia="tr-TR"/>
+          <w14:ligatures w14:val="none"/>
+        </w:rPr>
+      </w:pPr>
+      <w:r>
+        <w:rPr>
+          <w:rFonts w:ascii="Calibri" w:eastAsia="Times New Roman" w:hAnsi="Calibri" w:cs="Calibri"/>
+          <w:b/>
+          <w:bCs/>
+          <w:kern w:val="0"/>
+          <w:lang w:eastAsia="tr-TR"/>
+          <w14:ligatures w14:val="none"/>
+        </w:rPr>
+        <w:t>Future Work and Development:</w:t>
+      </w:r>
+    </w:p>
+    <w:p>
+      <w:pPr>
+        <w:spacing w:after="0" w:line="240" w:lineRule="auto"/>
+        <w:ind w:firstLine="708"/>
+        <w:jc w:val="both"/>
+        <w:rPr>
+          <w:rFonts w:ascii="Calibri" w:eastAsia="Times New Roman" w:hAnsi="Calibri" w:cs="Calibri"/>
+          <w:kern w:val="0"/>
+          <w:lang w:eastAsia="tr-TR"/>
+          <w14:ligatures w14:val="none"/>
+        </w:rPr>
+      </w:pPr>
+      <w:r>
+        <w:rPr>
+          <w:rFonts w:ascii="Calibri" w:eastAsia="Times New Roman" w:hAnsi="Calibri" w:cs="Calibri"/>
+          <w:kern w:val="0"/>
+          <w:lang w:eastAsia="tr-TR"/>
+          <w14:ligatures w14:val="none"/>
+        </w:rPr>
+        <w:t>Optimization for Efficiency: Implement further optimization techniques such as soft-switching methods (e.g., resonant converters) to enhance efficiency and reduce switching losses.</w:t>
+      </w:r>
+    </w:p>
+    <w:p>
+      <w:pPr>
+        <w:spacing w:after="0" w:line="240" w:lineRule="auto"/>
+        <w:ind w:firstLine="708"/>
+        <w:jc w:val="both"/>
+        <w:rPr>
+          <w:rFonts w:ascii="Calibri" w:eastAsia="Times New Roman" w:hAnsi="Calibri" w:cs="Calibri"/>
+          <w:kern w:val="0"/>
+          <w:lang w:eastAsia="tr-TR"/>
+          <w14:ligatures w14:val="none"/>
+        </w:rPr>
+      </w:pPr>
+    </w:p>
+    <w:p>
+      <w:pPr>
+        <w:spacing w:after="0" w:line="240" w:lineRule="auto"/>
+        <w:ind w:firstLine="708"/>
+        <w:jc w:val="both"/>
+        <w:rPr>
+          <w:rFonts w:ascii="Calibri" w:eastAsia="Times New Roman" w:hAnsi="Calibri" w:cs="Calibri"/>
+          <w:kern w:val="0"/>
+          <w:lang w:eastAsia="tr-TR"/>
+          <w14:ligatures w14:val="none"/>
+        </w:rPr>
+      </w:pPr>
+      <w:r>
+        <w:rPr>
+          <w:rFonts w:ascii="Calibri" w:eastAsia="Times New Roman" w:hAnsi="Calibri" w:cs="Calibri"/>
+          <w:kern w:val="0"/>
+          <w:lang w:eastAsia="tr-TR"/>
+          <w14:ligatures w14:val="none"/>
+        </w:rPr>
+        <w:t>Compact Design: Explore design strategies to achieve a more compact layout, potentially integrating components and optimizing the transformer and inductor designs for reduced size and weight.</w:t>
+      </w:r>
+      <w:r>
+        <w:rPr>
+          <w:rFonts w:ascii="Calibri" w:eastAsia="Times New Roman" w:hAnsi="Calibri" w:cs="Calibri"/>
+          <w:kern w:val="0"/>
+          <w:lang w:eastAsia="tr-TR"/>
+          <w14:ligatures w14:val="none"/>
+        </w:rPr>
+        <w:t xml:space="preserve"> We will try to implement our design on PCB.</w:t>
+      </w:r>
+    </w:p>
+    <w:p>
+      <w:pPr>
+        <w:spacing w:after="0" w:line="240" w:lineRule="auto"/>
+        <w:ind w:firstLine="708"/>
+        <w:jc w:val="both"/>
+        <w:rPr>
+          <w:rFonts w:ascii="Calibri" w:eastAsia="Times New Roman" w:hAnsi="Calibri" w:cs="Calibri"/>
+          <w:kern w:val="0"/>
+          <w:lang w:eastAsia="tr-TR"/>
+          <w14:ligatures w14:val="none"/>
+        </w:rPr>
+      </w:pPr>
+    </w:p>
+    <w:p>
+      <w:pPr>
+        <w:spacing w:after="0" w:line="240" w:lineRule="auto"/>
+        <w:ind w:firstLine="708"/>
+        <w:jc w:val="both"/>
+        <w:rPr>
+          <w:rFonts w:ascii="Calibri" w:eastAsia="Times New Roman" w:hAnsi="Calibri" w:cs="Calibri"/>
+          <w:kern w:val="0"/>
+          <w:lang w:eastAsia="tr-TR"/>
+          <w14:ligatures w14:val="none"/>
+        </w:rPr>
+      </w:pPr>
+      <w:r>
+        <w:rPr>
+          <w:rFonts w:ascii="Calibri" w:eastAsia="Times New Roman" w:hAnsi="Calibri" w:cs="Calibri"/>
+          <w:kern w:val="0"/>
+          <w:lang w:eastAsia="tr-TR"/>
+          <w14:ligatures w14:val="none"/>
+        </w:rPr>
+        <w:t>High Power Density: Investigate advanced packaging techniques and material selection to increase power density without compromising thermal management and reliability.</w:t>
+      </w:r>
+    </w:p>
+    <w:p>
+      <w:pPr>
+        <w:spacing w:after="0" w:line="240" w:lineRule="auto"/>
+        <w:ind w:firstLine="708"/>
+        <w:jc w:val="both"/>
+        <w:rPr>
+          <w:rFonts w:ascii="Calibri" w:eastAsia="Times New Roman" w:hAnsi="Calibri" w:cs="Calibri"/>
+          <w:kern w:val="0"/>
+          <w:lang w:eastAsia="tr-TR"/>
+          <w14:ligatures w14:val="none"/>
+        </w:rPr>
+      </w:pPr>
+    </w:p>
+    <w:p>
+      <w:pPr>
+        <w:spacing w:after="0" w:line="240" w:lineRule="auto"/>
+        <w:ind w:firstLine="708"/>
+        <w:jc w:val="both"/>
+        <w:rPr>
+          <w:rFonts w:ascii="Calibri" w:eastAsia="Times New Roman" w:hAnsi="Calibri" w:cs="Calibri"/>
+          <w:kern w:val="0"/>
+          <w:lang w:eastAsia="tr-TR"/>
+          <w14:ligatures w14:val="none"/>
+        </w:rPr>
+      </w:pPr>
+      <w:r>
+        <w:rPr>
+          <w:rFonts w:ascii="Calibri" w:eastAsia="Times New Roman" w:hAnsi="Calibri" w:cs="Calibri"/>
+          <w:kern w:val="0"/>
+          <w:lang w:eastAsia="tr-TR"/>
+          <w14:ligatures w14:val="none"/>
+        </w:rPr>
+        <w:t>Closed-Loop Control: Develop and implement robust closed-loop control algorithms to ensure stable and accurate regulation under varying input voltage and load conditions.</w:t>
+      </w:r>
+      <w:r>
+        <w:rPr>
+          <w:rFonts w:ascii="Calibri" w:eastAsia="Times New Roman" w:hAnsi="Calibri" w:cs="Calibri"/>
+          <w:kern w:val="0"/>
+          <w:lang w:eastAsia="tr-TR"/>
+          <w14:ligatures w14:val="none"/>
+        </w:rPr>
+        <w:t xml:space="preserve"> We will focus on the problem of going into saturation from based on the suggestions from the past. We will adress this sooner and try to solve it.</w:t>
+      </w:r>
+    </w:p>
+    <w:p>
+      <w:pPr>
+        <w:spacing w:after="0" w:line="240" w:lineRule="auto"/>
+        <w:ind w:firstLine="708"/>
+        <w:jc w:val="both"/>
+        <w:rPr>
+          <w:rFonts w:ascii="Calibri" w:eastAsia="Times New Roman" w:hAnsi="Calibri" w:cs="Calibri"/>
+          <w:kern w:val="0"/>
+          <w:lang w:eastAsia="tr-TR"/>
+          <w14:ligatures w14:val="none"/>
+        </w:rPr>
+      </w:pPr>
+    </w:p>
+    <w:p>
+      <w:pPr>
+        <w:spacing w:after="0" w:line="240" w:lineRule="auto"/>
+        <w:ind w:firstLine="708"/>
+        <w:jc w:val="both"/>
+        <w:rPr>
+          <w:rFonts w:ascii="Calibri" w:eastAsia="Times New Roman" w:hAnsi="Calibri" w:cs="Calibri"/>
+          <w:kern w:val="0"/>
+          <w:lang w:eastAsia="tr-TR"/>
+          <w14:ligatures w14:val="none"/>
+        </w:rPr>
+      </w:pPr>
+    </w:p>
     <w:p/>
     <w:p/>
     <w:p>
@@ -1782,6 +2448,155 @@
     </w:lvl>
   </w:abstractNum>
   <w:abstractNum w:abstractNumId="2" w15:restartNumberingAfterBreak="0">
+    <w:nsid w:val="3C543039"/>
+    <w:multiLevelType w:val="multilevel"/>
+    <w:tmpl w:val="576C3392"/>
+    <w:lvl w:ilvl="0">
+      <w:start w:val="1"/>
+      <w:numFmt w:val="bullet"/>
+      <w:lvlText w:val=""/>
+      <w:lvlJc w:val="left"/>
+      <w:pPr>
+        <w:tabs>
+          <w:tab w:val="num" w:pos="720"/>
+        </w:tabs>
+        <w:ind w:left="720" w:hanging="360"/>
+      </w:pPr>
+      <w:rPr>
+        <w:rFonts w:ascii="Symbol" w:hAnsi="Symbol" w:hint="default"/>
+        <w:sz w:val="20"/>
+      </w:rPr>
+    </w:lvl>
+    <w:lvl w:ilvl="1" w:tentative="1">
+      <w:start w:val="1"/>
+      <w:numFmt w:val="bullet"/>
+      <w:lvlText w:val=""/>
+      <w:lvlJc w:val="left"/>
+      <w:pPr>
+        <w:tabs>
+          <w:tab w:val="num" w:pos="1440"/>
+        </w:tabs>
+        <w:ind w:left="1440" w:hanging="360"/>
+      </w:pPr>
+      <w:rPr>
+        <w:rFonts w:ascii="Symbol" w:hAnsi="Symbol" w:hint="default"/>
+        <w:sz w:val="20"/>
+      </w:rPr>
+    </w:lvl>
+    <w:lvl w:ilvl="2" w:tentative="1">
+      <w:start w:val="1"/>
+      <w:numFmt w:val="bullet"/>
+      <w:lvlText w:val=""/>
+      <w:lvlJc w:val="left"/>
+      <w:pPr>
+        <w:tabs>
+          <w:tab w:val="num" w:pos="2160"/>
+        </w:tabs>
+        <w:ind w:left="2160" w:hanging="360"/>
+      </w:pPr>
+      <w:rPr>
+        <w:rFonts w:ascii="Symbol" w:hAnsi="Symbol" w:hint="default"/>
+        <w:sz w:val="20"/>
+      </w:rPr>
+    </w:lvl>
+    <w:lvl w:ilvl="3" w:tentative="1">
+      <w:start w:val="1"/>
+      <w:numFmt w:val="bullet"/>
+      <w:lvlText w:val=""/>
+      <w:lvlJc w:val="left"/>
+      <w:pPr>
+        <w:tabs>
+          <w:tab w:val="num" w:pos="2880"/>
+        </w:tabs>
+        <w:ind w:left="2880" w:hanging="360"/>
+      </w:pPr>
+      <w:rPr>
+        <w:rFonts w:ascii="Symbol" w:hAnsi="Symbol" w:hint="default"/>
+        <w:sz w:val="20"/>
+      </w:rPr>
+    </w:lvl>
+    <w:lvl w:ilvl="4" w:tentative="1">
+      <w:start w:val="1"/>
+      <w:numFmt w:val="bullet"/>
+      <w:lvlText w:val=""/>
+      <w:lvlJc w:val="left"/>
+      <w:pPr>
+        <w:tabs>
+          <w:tab w:val="num" w:pos="3600"/>
+        </w:tabs>
+        <w:ind w:left="3600" w:hanging="360"/>
+      </w:pPr>
+      <w:rPr>
+        <w:rFonts w:ascii="Symbol" w:hAnsi="Symbol" w:hint="default"/>
+        <w:sz w:val="20"/>
+      </w:rPr>
+    </w:lvl>
+    <w:lvl w:ilvl="5" w:tentative="1">
+      <w:start w:val="1"/>
+      <w:numFmt w:val="bullet"/>
+      <w:lvlText w:val=""/>
+      <w:lvlJc w:val="left"/>
+      <w:pPr>
+        <w:tabs>
+          <w:tab w:val="num" w:pos="4320"/>
+        </w:tabs>
+        <w:ind w:left="4320" w:hanging="360"/>
+      </w:pPr>
+      <w:rPr>
+        <w:rFonts w:ascii="Symbol" w:hAnsi="Symbol" w:hint="default"/>
+        <w:sz w:val="20"/>
+      </w:rPr>
+    </w:lvl>
+    <w:lvl w:ilvl="6" w:tentative="1">
+      <w:start w:val="1"/>
+      <w:numFmt w:val="bullet"/>
+      <w:lvlText w:val=""/>
+      <w:lvlJc w:val="left"/>
+      <w:pPr>
+        <w:tabs>
+          <w:tab w:val="num" w:pos="5040"/>
+        </w:tabs>
+        <w:ind w:left="5040" w:hanging="360"/>
+      </w:pPr>
+      <w:rPr>
+        <w:rFonts w:ascii="Symbol" w:hAnsi="Symbol" w:hint="default"/>
+        <w:sz w:val="20"/>
+      </w:rPr>
+    </w:lvl>
+    <w:lvl w:ilvl="7" w:tentative="1">
+      <w:start w:val="1"/>
+      <w:numFmt w:val="bullet"/>
+      <w:lvlText w:val=""/>
+      <w:lvlJc w:val="left"/>
+      <w:pPr>
+        <w:tabs>
+          <w:tab w:val="num" w:pos="5760"/>
+        </w:tabs>
+        <w:ind w:left="5760" w:hanging="360"/>
+      </w:pPr>
+      <w:rPr>
+        <w:rFonts w:ascii="Symbol" w:hAnsi="Symbol" w:hint="default"/>
+        <w:sz w:val="20"/>
+      </w:rPr>
+    </w:lvl>
+    <w:lvl w:ilvl="8" w:tentative="1">
+      <w:start w:val="1"/>
+      <w:numFmt w:val="bullet"/>
+      <w:lvlText w:val=""/>
+      <w:lvlJc w:val="left"/>
+      <w:pPr>
+        <w:tabs>
+          <w:tab w:val="num" w:pos="6480"/>
+        </w:tabs>
+        <w:ind w:left="6480" w:hanging="360"/>
+      </w:pPr>
+      <w:rPr>
+        <w:rFonts w:ascii="Symbol" w:hAnsi="Symbol" w:hint="default"/>
+        <w:sz w:val="20"/>
+      </w:rPr>
+    </w:lvl>
+  </w:abstractNum>
+  <w:abstractNum w:abstractNumId="3" w15:restartNumberingAfterBreak="0">
     <w:nsid w:val="3C9C6B0F"/>
     <w:multiLevelType w:val="multilevel"/>
     <w:tmpl w:val="BA9097D0"/>
@@ -1894,10 +2709,123 @@
       </w:pPr>
     </w:lvl>
   </w:abstractNum>
-  <w:abstractNum w:abstractNumId="3" w15:restartNumberingAfterBreak="0">
+  <w:abstractNum w:abstractNumId="4" w15:restartNumberingAfterBreak="0">
+    <w:nsid w:val="6D8B2E39"/>
+    <w:multiLevelType w:val="multilevel"/>
+    <w:tmpl w:val="0A2E021E"/>
+    <w:lvl w:ilvl="0">
+      <w:start w:val="1"/>
+      <w:numFmt w:val="decimal"/>
+      <w:lvlText w:val="%1."/>
+      <w:lvlJc w:val="left"/>
+      <w:pPr>
+        <w:tabs>
+          <w:tab w:val="num" w:pos="720"/>
+        </w:tabs>
+        <w:ind w:left="720" w:hanging="360"/>
+      </w:pPr>
+    </w:lvl>
+    <w:lvl w:ilvl="1" w:tentative="1">
+      <w:start w:val="1"/>
+      <w:numFmt w:val="decimal"/>
+      <w:lvlText w:val="%2."/>
+      <w:lvlJc w:val="left"/>
+      <w:pPr>
+        <w:tabs>
+          <w:tab w:val="num" w:pos="1440"/>
+        </w:tabs>
+        <w:ind w:left="1440" w:hanging="360"/>
+      </w:pPr>
+    </w:lvl>
+    <w:lvl w:ilvl="2" w:tentative="1">
+      <w:start w:val="1"/>
+      <w:numFmt w:val="decimal"/>
+      <w:lvlText w:val="%3."/>
+      <w:lvlJc w:val="left"/>
+      <w:pPr>
+        <w:tabs>
+          <w:tab w:val="num" w:pos="2160"/>
+        </w:tabs>
+        <w:ind w:left="2160" w:hanging="360"/>
+      </w:pPr>
+    </w:lvl>
+    <w:lvl w:ilvl="3" w:tentative="1">
+      <w:start w:val="1"/>
+      <w:numFmt w:val="decimal"/>
+      <w:lvlText w:val="%4."/>
+      <w:lvlJc w:val="left"/>
+      <w:pPr>
+        <w:tabs>
+          <w:tab w:val="num" w:pos="2880"/>
+        </w:tabs>
+        <w:ind w:left="2880" w:hanging="360"/>
+      </w:pPr>
+    </w:lvl>
+    <w:lvl w:ilvl="4" w:tentative="1">
+      <w:start w:val="1"/>
+      <w:numFmt w:val="decimal"/>
+      <w:lvlText w:val="%5."/>
+      <w:lvlJc w:val="left"/>
+      <w:pPr>
+        <w:tabs>
+          <w:tab w:val="num" w:pos="3600"/>
+        </w:tabs>
+        <w:ind w:left="3600" w:hanging="360"/>
+      </w:pPr>
+    </w:lvl>
+    <w:lvl w:ilvl="5" w:tentative="1">
+      <w:start w:val="1"/>
+      <w:numFmt w:val="decimal"/>
+      <w:lvlText w:val="%6."/>
+      <w:lvlJc w:val="left"/>
+      <w:pPr>
+        <w:tabs>
+          <w:tab w:val="num" w:pos="4320"/>
+        </w:tabs>
+        <w:ind w:left="4320" w:hanging="360"/>
+      </w:pPr>
+    </w:lvl>
+    <w:lvl w:ilvl="6" w:tentative="1">
+      <w:start w:val="1"/>
+      <w:numFmt w:val="decimal"/>
+      <w:lvlText w:val="%7."/>
+      <w:lvlJc w:val="left"/>
+      <w:pPr>
+        <w:tabs>
+          <w:tab w:val="num" w:pos="5040"/>
+        </w:tabs>
+        <w:ind w:left="5040" w:hanging="360"/>
+      </w:pPr>
+    </w:lvl>
+    <w:lvl w:ilvl="7" w:tentative="1">
+      <w:start w:val="1"/>
+      <w:numFmt w:val="decimal"/>
+      <w:lvlText w:val="%8."/>
+      <w:lvlJc w:val="left"/>
+      <w:pPr>
+        <w:tabs>
+          <w:tab w:val="num" w:pos="5760"/>
+        </w:tabs>
+        <w:ind w:left="5760" w:hanging="360"/>
+      </w:pPr>
+    </w:lvl>
+    <w:lvl w:ilvl="8" w:tentative="1">
+      <w:start w:val="1"/>
+      <w:numFmt w:val="decimal"/>
+      <w:lvlText w:val="%9."/>
+      <w:lvlJc w:val="left"/>
+      <w:pPr>
+        <w:tabs>
+          <w:tab w:val="num" w:pos="6480"/>
+        </w:tabs>
+        <w:ind w:left="6480" w:hanging="360"/>
+      </w:pPr>
+    </w:lvl>
+  </w:abstractNum>
+  <w:abstractNum w:abstractNumId="5" w15:restartNumberingAfterBreak="0">
     <w:nsid w:val="7F2E6E83"/>
     <w:multiLevelType w:val="hybridMultilevel"/>
-    <w:tmpl w:val="D23A93DC"/>
+    <w:tmpl w:val="0E2047F2"/>
     <w:lvl w:ilvl="0" w:tplc="041F0001">
       <w:start w:val="1"/>
       <w:numFmt w:val="bullet"/>
@@ -1910,7 +2838,7 @@
         <w:rFonts w:ascii="Symbol" w:hAnsi="Symbol" w:hint="default"/>
       </w:rPr>
     </w:lvl>
-    <w:lvl w:ilvl="1" w:tplc="041F0003" w:tentative="1">
+    <w:lvl w:ilvl="1" w:tplc="041F0003">
       <w:start w:val="1"/>
       <w:numFmt w:val="bullet"/>
       <w:lvlText w:val="o"/>
@@ -2011,13 +2939,19 @@
     <w:abstractNumId w:val="1"/>
   </w:num>
   <w:num w:numId="2" w16cid:durableId="1562208552">
-    <w:abstractNumId w:val="3"/>
+    <w:abstractNumId w:val="5"/>
   </w:num>
   <w:num w:numId="3" w16cid:durableId="1416127074">
-    <w:abstractNumId w:val="2"/>
+    <w:abstractNumId w:val="3"/>
   </w:num>
   <w:num w:numId="4" w16cid:durableId="650906688">
     <w:abstractNumId w:val="0"/>
+  </w:num>
+  <w:num w:numId="5" w16cid:durableId="1803771645">
+    <w:abstractNumId w:val="2"/>
+  </w:num>
+  <w:num w:numId="6" w16cid:durableId="1444226877">
+    <w:abstractNumId w:val="4"/>
   </w:num>
 </w:numbering>
 </file>
@@ -2472,7 +3406,6 @@
     <w:next w:val="Normal"/>
     <w:link w:val="Balk3Char"/>
     <w:uiPriority w:val="9"/>
-    <w:semiHidden/>
     <w:unhideWhenUsed/>
     <w:qFormat/>
     <w:rsid w:val="00911EA5"/>
@@ -2679,7 +3612,6 @@
     <w:basedOn w:val="VarsaylanParagrafYazTipi"/>
     <w:link w:val="Balk3"/>
     <w:uiPriority w:val="9"/>
-    <w:semiHidden/>
     <w:rsid w:val="00911EA5"/>
     <w:rPr>
       <w:rFonts w:eastAsiaTheme="majorEastAsia" w:cstheme="majorBidi"/>

</xml_diff>

<commit_message>
Analytic calculations with table and others added
</commit_message>
<xml_diff>
--- a/simulation report/PeakyConverters-Simulation_Report.docx
+++ b/simulation report/PeakyConverters-Simulation_Report.docx
@@ -794,6 +794,7 @@
       </w:pPr>
       <w:r>
         <w:rPr>
+          <w:noProof/>
           <w:lang w:eastAsia="tr-TR"/>
         </w:rPr>
         <w:drawing>
@@ -1123,6 +1124,7 @@
       </w:pPr>
       <w:r>
         <w:rPr>
+          <w:noProof/>
           <w:lang w:eastAsia="tr-TR"/>
         </w:rPr>
         <w:drawing>
@@ -1469,6 +1471,7 @@
       <w:r>
         <w:rPr>
           <w:rFonts w:ascii="Calibri" w:eastAsia="Times New Roman" w:hAnsi="Calibri" w:cs="Calibri"/>
+          <w:noProof/>
           <w:kern w:val="0"/>
           <w:lang w:eastAsia="tr-TR"/>
           <w14:ligatures w14:val="none"/>
@@ -1611,16 +1614,596 @@
       </w:r>
     </w:p>
     <w:p/>
+    <w:p>
+      <w:pPr>
+        <w:jc w:val="center"/>
+      </w:pPr>
+      <w:r>
+        <w:rPr>
+          <w:noProof/>
+        </w:rPr>
+        <w:drawing>
+          <wp:inline distT="0" distB="0" distL="0" distR="0" wp14:anchorId="55F01BE7" wp14:editId="3E40F9EA">
+            <wp:extent cx="3040380" cy="1531620"/>
+            <wp:effectExtent l="0" t="0" r="7620" b="0"/>
+            <wp:docPr id="1253650211" name="Resim 1"/>
+            <wp:cNvGraphicFramePr>
+              <a:graphicFrameLocks xmlns:a="http://schemas.openxmlformats.org/drawingml/2006/main" noChangeAspect="1"/>
+            </wp:cNvGraphicFramePr>
+            <a:graphic xmlns:a="http://schemas.openxmlformats.org/drawingml/2006/main">
+              <a:graphicData uri="http://schemas.openxmlformats.org/drawingml/2006/picture">
+                <pic:pic xmlns:pic="http://schemas.openxmlformats.org/drawingml/2006/picture">
+                  <pic:nvPicPr>
+                    <pic:cNvPr id="0" name="Picture 1"/>
+                    <pic:cNvPicPr>
+                      <a:picLocks noChangeAspect="1" noChangeArrowheads="1"/>
+                    </pic:cNvPicPr>
+                  </pic:nvPicPr>
+                  <pic:blipFill>
+                    <a:blip r:embed="rId10">
+                      <a:extLst>
+                        <a:ext uri="{28A0092B-C50C-407E-A947-70E740481C1C}">
+                          <a14:useLocalDpi xmlns:a14="http://schemas.microsoft.com/office/drawing/2010/main" val="0"/>
+                        </a:ext>
+                      </a:extLst>
+                    </a:blip>
+                    <a:srcRect/>
+                    <a:stretch>
+                      <a:fillRect/>
+                    </a:stretch>
+                  </pic:blipFill>
+                  <pic:spPr bwMode="auto">
+                    <a:xfrm>
+                      <a:off x="0" y="0"/>
+                      <a:ext cx="3040380" cy="1531620"/>
+                    </a:xfrm>
+                    <a:prstGeom prst="rect">
+                      <a:avLst/>
+                    </a:prstGeom>
+                    <a:noFill/>
+                    <a:ln>
+                      <a:noFill/>
+                    </a:ln>
+                  </pic:spPr>
+                </pic:pic>
+              </a:graphicData>
+            </a:graphic>
+          </wp:inline>
+        </w:drawing>
+      </w:r>
+    </w:p>
+    <w:p>
+      <w:pPr>
+        <w:autoSpaceDE w:val="0"/>
+        <w:autoSpaceDN w:val="0"/>
+        <w:adjustRightInd w:val="0"/>
+        <w:spacing w:after="0" w:line="240" w:lineRule="auto"/>
+        <w:ind w:firstLine="708"/>
+        <w:jc w:val="both"/>
+        <w:rPr>
+          <w:rFonts w:ascii="Calibri" w:hAnsi="Calibri" w:cs="Calibri"/>
+          <w:color w:val="000000"/>
+          <w:kern w:val="0"/>
+        </w:rPr>
+      </w:pPr>
+      <w:r>
+        <w:rPr>
+          <w:rFonts w:ascii="Calibri" w:hAnsi="Calibri" w:cs="Calibri"/>
+          <w:color w:val="000000"/>
+          <w:kern w:val="0"/>
+        </w:rPr>
+        <w:t xml:space="preserve">At the beginning, for the not saturated core and high core losses, duty cycle must be smaller than 0.5. Moreover, due to the non-idealities and some deviations, the most duty cycle value is taken as 0.45. After that, from the equation, </w:t>
+      </w:r>
+      <w:r>
+        <w:rPr>
+          <w:rFonts w:ascii="Cambria Math" w:hAnsi="Cambria Math" w:cs="Cambria Math"/>
+          <w:color w:val="000000"/>
+          <w:kern w:val="0"/>
+        </w:rPr>
+        <w:t>𝑉𝑜𝑢𝑡</w:t>
+      </w:r>
+      <w:r>
+        <w:rPr>
+          <w:rFonts w:ascii="Calibri" w:hAnsi="Calibri" w:cs="Calibri"/>
+          <w:color w:val="000000"/>
+          <w:kern w:val="0"/>
+        </w:rPr>
+        <w:t xml:space="preserve"> = </w:t>
+      </w:r>
+      <w:r>
+        <w:rPr>
+          <w:rFonts w:ascii="Cambria Math" w:hAnsi="Cambria Math" w:cs="Cambria Math"/>
+          <w:color w:val="000000"/>
+          <w:kern w:val="0"/>
+        </w:rPr>
+        <w:t>𝑉𝑖𝑛</w:t>
+      </w:r>
+      <w:r>
+        <w:rPr>
+          <w:rFonts w:ascii="Calibri" w:hAnsi="Calibri" w:cs="Calibri"/>
+          <w:color w:val="000000"/>
+          <w:kern w:val="0"/>
+        </w:rPr>
+        <w:t xml:space="preserve"> </w:t>
+      </w:r>
+      <w:r>
+        <w:rPr>
+          <w:rFonts w:ascii="Cambria Math" w:hAnsi="Cambria Math" w:cs="Cambria Math"/>
+          <w:color w:val="000000"/>
+          <w:kern w:val="0"/>
+        </w:rPr>
+        <w:t>∗</w:t>
+      </w:r>
+      <w:r>
+        <w:rPr>
+          <w:rFonts w:ascii="Calibri" w:hAnsi="Calibri" w:cs="Calibri"/>
+          <w:color w:val="000000"/>
+          <w:kern w:val="0"/>
+        </w:rPr>
+        <w:t xml:space="preserve"> (</w:t>
+      </w:r>
+      <w:r>
+        <w:rPr>
+          <w:rFonts w:ascii="Cambria Math" w:hAnsi="Cambria Math" w:cs="Cambria Math"/>
+          <w:color w:val="000000"/>
+          <w:kern w:val="0"/>
+        </w:rPr>
+        <w:t>𝑁</w:t>
+      </w:r>
+      <w:r>
+        <w:rPr>
+          <w:rFonts w:ascii="Calibri" w:hAnsi="Calibri" w:cs="Calibri"/>
+          <w:color w:val="000000"/>
+          <w:kern w:val="0"/>
+        </w:rPr>
+        <w:t>2/</w:t>
+      </w:r>
+      <w:r>
+        <w:rPr>
+          <w:rFonts w:ascii="Cambria Math" w:hAnsi="Cambria Math" w:cs="Cambria Math"/>
+          <w:color w:val="000000"/>
+          <w:kern w:val="0"/>
+        </w:rPr>
+        <w:t>𝑁</w:t>
+      </w:r>
+      <w:r>
+        <w:rPr>
+          <w:rFonts w:ascii="Calibri" w:hAnsi="Calibri" w:cs="Calibri"/>
+          <w:color w:val="000000"/>
+          <w:kern w:val="0"/>
+        </w:rPr>
+        <w:t xml:space="preserve">1) </w:t>
+      </w:r>
+      <w:r>
+        <w:rPr>
+          <w:rFonts w:ascii="Cambria Math" w:hAnsi="Cambria Math" w:cs="Cambria Math"/>
+          <w:color w:val="000000"/>
+          <w:kern w:val="0"/>
+        </w:rPr>
+        <w:t>∗</w:t>
+      </w:r>
+      <w:r>
+        <w:rPr>
+          <w:rFonts w:ascii="Calibri" w:hAnsi="Calibri" w:cs="Calibri"/>
+          <w:color w:val="000000"/>
+          <w:kern w:val="0"/>
+        </w:rPr>
+        <w:t xml:space="preserve"> </w:t>
+      </w:r>
+      <w:r>
+        <w:rPr>
+          <w:rFonts w:ascii="Cambria Math" w:hAnsi="Cambria Math" w:cs="Cambria Math"/>
+          <w:color w:val="000000"/>
+          <w:kern w:val="0"/>
+        </w:rPr>
+        <w:t>𝐷</w:t>
+      </w:r>
+      <w:r>
+        <w:rPr>
+          <w:rFonts w:ascii="Calibri" w:hAnsi="Calibri" w:cs="Calibri"/>
+          <w:color w:val="000000"/>
+          <w:kern w:val="0"/>
+        </w:rPr>
+        <w:t xml:space="preserve">, required turns ratio at the 20 V input case is 1.33. After that, for simplicity and safety of the operation modes, turns ratio determined as 1.5. Then duty cycle is calculated for 40 V input voltage case. Value is calculated as 0.3. Finally, with the turn ratio is 1.5, required duty cycle at 20 V input voltage case calculated as the 0.4. </w:t>
+      </w:r>
+    </w:p>
+    <w:p>
+      <w:pPr>
+        <w:autoSpaceDE w:val="0"/>
+        <w:autoSpaceDN w:val="0"/>
+        <w:adjustRightInd w:val="0"/>
+        <w:spacing w:after="0" w:line="240" w:lineRule="auto"/>
+        <w:ind w:firstLine="708"/>
+        <w:jc w:val="both"/>
+        <w:rPr>
+          <w:rFonts w:ascii="Calibri" w:hAnsi="Calibri" w:cs="Calibri"/>
+          <w:color w:val="000000"/>
+          <w:kern w:val="0"/>
+        </w:rPr>
+      </w:pPr>
+    </w:p>
+    <w:p>
+      <w:pPr>
+        <w:jc w:val="both"/>
+        <w:rPr>
+          <w:rFonts w:ascii="Calibri" w:hAnsi="Calibri" w:cs="Calibri"/>
+        </w:rPr>
+      </w:pPr>
+      <w:r>
+        <w:rPr>
+          <w:rFonts w:ascii="Calibri" w:hAnsi="Calibri" w:cs="Calibri"/>
+          <w:color w:val="000000"/>
+          <w:kern w:val="0"/>
+        </w:rPr>
+        <w:t>In conclusion, turns ratio determined as the 1.5 and duty cycle varies between 0.2 and 0.4.</w:t>
+      </w:r>
+    </w:p>
     <w:p/>
-    <w:p/>
-    <w:p/>
-    <w:p/>
     <w:p>
       <w:pPr>
         <w:pStyle w:val="Balk1"/>
       </w:pPr>
       <w:r>
         <w:t>Magnetic Design</w:t>
+      </w:r>
+    </w:p>
+    <w:p>
+      <w:pPr>
+        <w:ind w:firstLine="360"/>
+      </w:pPr>
+      <w:r>
+        <w:t>By following Infenion’s Forward Design Handout(1);</w:t>
+      </w:r>
+    </w:p>
+    <w:p>
+      <w:pPr>
+        <w:ind w:firstLine="360"/>
+        <w:jc w:val="center"/>
+        <w:rPr>
+          <w:rFonts w:eastAsiaTheme="minorEastAsia"/>
+        </w:rPr>
+      </w:pPr>
+      <m:oMath>
+        <m:sSub>
+          <m:sSubPr>
+            <m:ctrlPr>
+              <w:rPr>
+                <w:rFonts w:ascii="Cambria Math" w:hAnsi="Cambria Math"/>
+                <w:i/>
+                <w:sz w:val="28"/>
+                <w:szCs w:val="28"/>
+              </w:rPr>
+            </m:ctrlPr>
+          </m:sSubPr>
+          <m:e>
+            <m:r>
+              <w:rPr>
+                <w:rFonts w:ascii="Cambria Math" w:hAnsi="Cambria Math"/>
+                <w:sz w:val="28"/>
+                <w:szCs w:val="28"/>
+              </w:rPr>
+              <m:t>n</m:t>
+            </m:r>
+          </m:e>
+          <m:sub>
+            <m:r>
+              <w:rPr>
+                <w:rFonts w:ascii="Cambria Math" w:hAnsi="Cambria Math"/>
+                <w:sz w:val="28"/>
+                <w:szCs w:val="28"/>
+              </w:rPr>
+              <m:t>1</m:t>
+            </m:r>
+          </m:sub>
+        </m:sSub>
+        <m:r>
+          <w:rPr>
+            <w:rFonts w:ascii="Cambria Math" w:eastAsiaTheme="minorEastAsia" w:hAnsi="Cambria Math"/>
+            <w:sz w:val="28"/>
+            <w:szCs w:val="28"/>
+          </w:rPr>
+          <m:t>&gt;</m:t>
+        </m:r>
+        <m:r>
+          <w:rPr>
+            <w:rFonts w:ascii="Cambria Math" w:eastAsiaTheme="minorEastAsia" w:hAnsi="Cambria Math"/>
+            <w:sz w:val="28"/>
+            <w:szCs w:val="28"/>
+          </w:rPr>
+          <m:t xml:space="preserve"> </m:t>
+        </m:r>
+        <m:f>
+          <m:fPr>
+            <m:ctrlPr>
+              <w:rPr>
+                <w:rFonts w:ascii="Cambria Math" w:eastAsiaTheme="minorEastAsia" w:hAnsi="Cambria Math"/>
+                <w:i/>
+                <w:sz w:val="28"/>
+                <w:szCs w:val="28"/>
+              </w:rPr>
+            </m:ctrlPr>
+          </m:fPr>
+          <m:num>
+            <m:sSub>
+              <m:sSubPr>
+                <m:ctrlPr>
+                  <w:rPr>
+                    <w:rFonts w:ascii="Cambria Math" w:eastAsiaTheme="minorEastAsia" w:hAnsi="Cambria Math"/>
+                    <w:i/>
+                    <w:sz w:val="28"/>
+                    <w:szCs w:val="28"/>
+                  </w:rPr>
+                </m:ctrlPr>
+              </m:sSubPr>
+              <m:e>
+                <m:r>
+                  <w:rPr>
+                    <w:rFonts w:ascii="Cambria Math" w:eastAsiaTheme="minorEastAsia" w:hAnsi="Cambria Math"/>
+                    <w:sz w:val="28"/>
+                    <w:szCs w:val="28"/>
+                  </w:rPr>
+                  <m:t>V</m:t>
+                </m:r>
+              </m:e>
+              <m:sub>
+                <m:r>
+                  <w:rPr>
+                    <w:rFonts w:ascii="Cambria Math" w:eastAsiaTheme="minorEastAsia" w:hAnsi="Cambria Math"/>
+                    <w:sz w:val="28"/>
+                    <w:szCs w:val="28"/>
+                  </w:rPr>
+                  <m:t>i</m:t>
+                </m:r>
+              </m:sub>
+            </m:sSub>
+            <m:r>
+              <w:rPr>
+                <w:rFonts w:ascii="Cambria Math" w:eastAsiaTheme="minorEastAsia" w:hAnsi="Cambria Math"/>
+                <w:sz w:val="28"/>
+                <w:szCs w:val="28"/>
+              </w:rPr>
+              <m:t>,</m:t>
+            </m:r>
+            <m:func>
+              <m:funcPr>
+                <m:ctrlPr>
+                  <w:rPr>
+                    <w:rFonts w:ascii="Cambria Math" w:eastAsiaTheme="minorEastAsia" w:hAnsi="Cambria Math"/>
+                    <w:i/>
+                    <w:sz w:val="28"/>
+                    <w:szCs w:val="28"/>
+                  </w:rPr>
+                </m:ctrlPr>
+              </m:funcPr>
+              <m:fName>
+                <m:r>
+                  <m:rPr>
+                    <m:sty m:val="p"/>
+                  </m:rPr>
+                  <w:rPr>
+                    <w:rFonts w:ascii="Cambria Math" w:eastAsiaTheme="minorEastAsia" w:hAnsi="Cambria Math"/>
+                    <w:sz w:val="28"/>
+                    <w:szCs w:val="28"/>
+                  </w:rPr>
+                  <m:t>max</m:t>
+                </m:r>
+              </m:fName>
+              <m:e>
+                <m:r>
+                  <w:rPr>
+                    <w:rFonts w:ascii="Cambria Math" w:eastAsiaTheme="minorEastAsia" w:hAnsi="Cambria Math"/>
+                    <w:sz w:val="28"/>
+                    <w:szCs w:val="28"/>
+                  </w:rPr>
+                  <m:t xml:space="preserve"> * </m:t>
+                </m:r>
+              </m:e>
+            </m:func>
+            <m:r>
+              <w:rPr>
+                <w:rFonts w:ascii="Cambria Math" w:eastAsiaTheme="minorEastAsia" w:hAnsi="Cambria Math"/>
+                <w:sz w:val="28"/>
+                <w:szCs w:val="28"/>
+              </w:rPr>
+              <m:t xml:space="preserve"> Dmax * </m:t>
+            </m:r>
+            <m:f>
+              <m:fPr>
+                <m:type m:val="skw"/>
+                <m:ctrlPr>
+                  <w:rPr>
+                    <w:rFonts w:ascii="Cambria Math" w:eastAsiaTheme="minorEastAsia" w:hAnsi="Cambria Math"/>
+                    <w:i/>
+                    <w:sz w:val="28"/>
+                    <w:szCs w:val="28"/>
+                  </w:rPr>
+                </m:ctrlPr>
+              </m:fPr>
+              <m:num>
+                <m:r>
+                  <w:rPr>
+                    <w:rFonts w:ascii="Cambria Math" w:eastAsiaTheme="minorEastAsia" w:hAnsi="Cambria Math"/>
+                    <w:sz w:val="28"/>
+                    <w:szCs w:val="28"/>
+                  </w:rPr>
+                  <m:t>1</m:t>
+                </m:r>
+              </m:num>
+              <m:den>
+                <m:sSub>
+                  <m:sSubPr>
+                    <m:ctrlPr>
+                      <w:rPr>
+                        <w:rFonts w:ascii="Cambria Math" w:eastAsiaTheme="minorEastAsia" w:hAnsi="Cambria Math"/>
+                        <w:i/>
+                        <w:sz w:val="28"/>
+                        <w:szCs w:val="28"/>
+                      </w:rPr>
+                    </m:ctrlPr>
+                  </m:sSubPr>
+                  <m:e>
+                    <m:r>
+                      <w:rPr>
+                        <w:rFonts w:ascii="Cambria Math" w:eastAsiaTheme="minorEastAsia" w:hAnsi="Cambria Math"/>
+                        <w:sz w:val="28"/>
+                        <w:szCs w:val="28"/>
+                      </w:rPr>
+                      <m:t>f</m:t>
+                    </m:r>
+                  </m:e>
+                  <m:sub>
+                    <m:r>
+                      <w:rPr>
+                        <w:rFonts w:ascii="Cambria Math" w:eastAsiaTheme="minorEastAsia" w:hAnsi="Cambria Math"/>
+                        <w:sz w:val="28"/>
+                        <w:szCs w:val="28"/>
+                      </w:rPr>
+                      <m:t>S</m:t>
+                    </m:r>
+                  </m:sub>
+                </m:sSub>
+              </m:den>
+            </m:f>
+          </m:num>
+          <m:den>
+            <m:sSub>
+              <m:sSubPr>
+                <m:ctrlPr>
+                  <w:rPr>
+                    <w:rFonts w:ascii="Cambria Math" w:eastAsiaTheme="minorEastAsia" w:hAnsi="Cambria Math"/>
+                    <w:i/>
+                    <w:sz w:val="28"/>
+                    <w:szCs w:val="28"/>
+                  </w:rPr>
+                </m:ctrlPr>
+              </m:sSubPr>
+              <m:e>
+                <m:r>
+                  <w:rPr>
+                    <w:rFonts w:ascii="Cambria Math" w:eastAsiaTheme="minorEastAsia" w:hAnsi="Cambria Math"/>
+                    <w:sz w:val="28"/>
+                    <w:szCs w:val="28"/>
+                  </w:rPr>
+                  <m:t>B</m:t>
+                </m:r>
+              </m:e>
+              <m:sub>
+                <m:r>
+                  <w:rPr>
+                    <w:rFonts w:ascii="Cambria Math" w:eastAsiaTheme="minorEastAsia" w:hAnsi="Cambria Math"/>
+                    <w:sz w:val="28"/>
+                    <w:szCs w:val="28"/>
+                  </w:rPr>
+                  <m:t>sat</m:t>
+                </m:r>
+              </m:sub>
+            </m:sSub>
+            <m:r>
+              <w:rPr>
+                <w:rFonts w:ascii="Cambria Math" w:eastAsiaTheme="minorEastAsia" w:hAnsi="Cambria Math"/>
+                <w:sz w:val="28"/>
+                <w:szCs w:val="28"/>
+              </w:rPr>
+              <m:t xml:space="preserve">   * </m:t>
+            </m:r>
+            <m:sSub>
+              <m:sSubPr>
+                <m:ctrlPr>
+                  <w:rPr>
+                    <w:rFonts w:ascii="Cambria Math" w:eastAsiaTheme="minorEastAsia" w:hAnsi="Cambria Math"/>
+                    <w:i/>
+                    <w:sz w:val="28"/>
+                    <w:szCs w:val="28"/>
+                  </w:rPr>
+                </m:ctrlPr>
+              </m:sSubPr>
+              <m:e>
+                <m:r>
+                  <w:rPr>
+                    <w:rFonts w:ascii="Cambria Math" w:eastAsiaTheme="minorEastAsia" w:hAnsi="Cambria Math"/>
+                    <w:sz w:val="28"/>
+                    <w:szCs w:val="28"/>
+                  </w:rPr>
+                  <m:t xml:space="preserve">  A</m:t>
+                </m:r>
+              </m:e>
+              <m:sub>
+                <m:r>
+                  <w:rPr>
+                    <w:rFonts w:ascii="Cambria Math" w:eastAsiaTheme="minorEastAsia" w:hAnsi="Cambria Math"/>
+                    <w:sz w:val="28"/>
+                    <w:szCs w:val="28"/>
+                  </w:rPr>
+                  <m:t>e</m:t>
+                </m:r>
+              </m:sub>
+            </m:sSub>
+          </m:den>
+        </m:f>
+      </m:oMath>
+      <w:r>
+        <w:rPr>
+          <w:rFonts w:eastAsiaTheme="minorEastAsia"/>
+        </w:rPr>
+        <w:t xml:space="preserve"> </w:t>
+      </w:r>
+    </w:p>
+    <w:p>
+      <w:pPr>
+        <w:ind w:firstLine="360"/>
+        <w:jc w:val="center"/>
+        <w:rPr>
+          <w:rFonts w:eastAsiaTheme="minorEastAsia"/>
+        </w:rPr>
+      </w:pPr>
+    </w:p>
+    <w:p>
+      <w:pPr>
+        <w:ind w:firstLine="360"/>
+        <w:jc w:val="center"/>
+        <w:rPr>
+          <w:rFonts w:eastAsiaTheme="minorEastAsia"/>
+        </w:rPr>
+      </w:pPr>
+      <w:r>
+        <w:rPr>
+          <w:rFonts w:eastAsiaTheme="minorEastAsia"/>
+        </w:rPr>
+        <w:drawing>
+          <wp:inline distT="0" distB="0" distL="0" distR="0" wp14:anchorId="1C683D3F" wp14:editId="5568D337">
+            <wp:extent cx="5972871" cy="1394460"/>
+            <wp:effectExtent l="0" t="0" r="8890" b="0"/>
+            <wp:docPr id="883482815" name="Resim 1" descr="metin, ekran görüntüsü, çizgi, sayı, numara içeren bir resim&#10;&#10;Açıklama otomatik olarak oluşturuldu"/>
+            <wp:cNvGraphicFramePr>
+              <a:graphicFrameLocks xmlns:a="http://schemas.openxmlformats.org/drawingml/2006/main" noChangeAspect="1"/>
+            </wp:cNvGraphicFramePr>
+            <a:graphic xmlns:a="http://schemas.openxmlformats.org/drawingml/2006/main">
+              <a:graphicData uri="http://schemas.openxmlformats.org/drawingml/2006/picture">
+                <pic:pic xmlns:pic="http://schemas.openxmlformats.org/drawingml/2006/picture">
+                  <pic:nvPicPr>
+                    <pic:cNvPr id="883482815" name="Resim 1" descr="metin, ekran görüntüsü, çizgi, sayı, numara içeren bir resim&#10;&#10;Açıklama otomatik olarak oluşturuldu"/>
+                    <pic:cNvPicPr/>
+                  </pic:nvPicPr>
+                  <pic:blipFill>
+                    <a:blip r:embed="rId11"/>
+                    <a:stretch>
+                      <a:fillRect/>
+                    </a:stretch>
+                  </pic:blipFill>
+                  <pic:spPr>
+                    <a:xfrm>
+                      <a:off x="0" y="0"/>
+                      <a:ext cx="5977198" cy="1395470"/>
+                    </a:xfrm>
+                    <a:prstGeom prst="rect">
+                      <a:avLst/>
+                    </a:prstGeom>
+                  </pic:spPr>
+                </pic:pic>
+              </a:graphicData>
+            </a:graphic>
+          </wp:inline>
+        </w:drawing>
       </w:r>
     </w:p>
     <w:p/>
@@ -1634,6 +2217,7 @@
         </w:numPr>
       </w:pPr>
       <w:r>
+        <w:lastRenderedPageBreak/>
         <w:t>Lm, leakage ind</w:t>
       </w:r>
     </w:p>
@@ -1727,6 +2311,7 @@
         </w:numPr>
       </w:pPr>
       <w:r>
+        <w:lastRenderedPageBreak/>
         <w:t>OPTOCOUPLER</w:t>
       </w:r>
     </w:p>
@@ -1807,7 +2392,6 @@
         <w:pStyle w:val="Balk1"/>
       </w:pPr>
       <w:r>
-        <w:lastRenderedPageBreak/>
         <w:t>Conclusion</w:t>
       </w:r>
     </w:p>
@@ -2025,6 +2609,7 @@
           <w:lang w:eastAsia="tr-TR"/>
           <w14:ligatures w14:val="none"/>
         </w:rPr>
+        <w:lastRenderedPageBreak/>
         <w:t>Future Work and Development:</w:t>
       </w:r>
     </w:p>
@@ -2200,9 +2785,67 @@
       </w:pPr>
     </w:p>
     <w:p/>
+    <w:p>
+      <w:pPr>
+        <w:pStyle w:val="Balk1"/>
+      </w:pPr>
+      <w:r>
+        <w:t>References</w:t>
+      </w:r>
+    </w:p>
     <w:p/>
     <w:p>
       <w:pPr>
+        <w:pStyle w:val="ListeParagraf"/>
+        <w:numPr>
+          <w:ilvl w:val="0"/>
+          <w:numId w:val="8"/>
+        </w:numPr>
+        <w:jc w:val="both"/>
+        <w:rPr>
+          <w:rFonts w:ascii="Calibri" w:hAnsi="Calibri" w:cs="Calibri"/>
+        </w:rPr>
+      </w:pPr>
+      <w:hyperlink r:id="rId12" w:history="1">
+        <w:r>
+          <w:rPr>
+            <w:rStyle w:val="Kpr"/>
+            <w:rFonts w:ascii="Calibri" w:hAnsi="Calibri" w:cs="Calibri"/>
+          </w:rPr>
+          <w:t>https://www.mouser.com/pdfdocs/2-10.</w:t>
+        </w:r>
+        <w:r>
+          <w:rPr>
+            <w:rStyle w:val="Kpr"/>
+            <w:rFonts w:ascii="Calibri" w:hAnsi="Calibri" w:cs="Calibri"/>
+          </w:rPr>
+          <w:t>p</w:t>
+        </w:r>
+        <w:r>
+          <w:rPr>
+            <w:rStyle w:val="Kpr"/>
+            <w:rFonts w:ascii="Calibri" w:hAnsi="Calibri" w:cs="Calibri"/>
+          </w:rPr>
+          <w:t>df</w:t>
+        </w:r>
+      </w:hyperlink>
+    </w:p>
+    <w:p>
+      <w:pPr>
+        <w:pStyle w:val="ListeParagraf"/>
+        <w:numPr>
+          <w:ilvl w:val="0"/>
+          <w:numId w:val="8"/>
+        </w:numPr>
+        <w:jc w:val="both"/>
+        <w:rPr>
+          <w:rFonts w:ascii="Calibri" w:hAnsi="Calibri" w:cs="Calibri"/>
+        </w:rPr>
+      </w:pPr>
+    </w:p>
+    <w:p>
+      <w:pPr>
+        <w:pStyle w:val="ListeParagraf"/>
         <w:jc w:val="both"/>
         <w:rPr>
           <w:rFonts w:ascii="Calibri" w:hAnsi="Calibri" w:cs="Calibri"/>
@@ -2335,6 +2978,119 @@
     </w:lvl>
   </w:abstractNum>
   <w:abstractNum w:abstractNumId="1" w15:restartNumberingAfterBreak="0">
+    <w:nsid w:val="180B174A"/>
+    <w:multiLevelType w:val="hybridMultilevel"/>
+    <w:tmpl w:val="4BFA485A"/>
+    <w:lvl w:ilvl="0" w:tplc="041F0001">
+      <w:start w:val="1"/>
+      <w:numFmt w:val="bullet"/>
+      <w:lvlText w:val=""/>
+      <w:lvlJc w:val="left"/>
+      <w:pPr>
+        <w:ind w:left="720" w:hanging="360"/>
+      </w:pPr>
+      <w:rPr>
+        <w:rFonts w:ascii="Symbol" w:hAnsi="Symbol" w:hint="default"/>
+      </w:rPr>
+    </w:lvl>
+    <w:lvl w:ilvl="1" w:tplc="041F0003" w:tentative="1">
+      <w:start w:val="1"/>
+      <w:numFmt w:val="bullet"/>
+      <w:lvlText w:val="o"/>
+      <w:lvlJc w:val="left"/>
+      <w:pPr>
+        <w:ind w:left="1440" w:hanging="360"/>
+      </w:pPr>
+      <w:rPr>
+        <w:rFonts w:ascii="Courier New" w:hAnsi="Courier New" w:cs="Courier New" w:hint="default"/>
+      </w:rPr>
+    </w:lvl>
+    <w:lvl w:ilvl="2" w:tplc="041F0005" w:tentative="1">
+      <w:start w:val="1"/>
+      <w:numFmt w:val="bullet"/>
+      <w:lvlText w:val=""/>
+      <w:lvlJc w:val="left"/>
+      <w:pPr>
+        <w:ind w:left="2160" w:hanging="360"/>
+      </w:pPr>
+      <w:rPr>
+        <w:rFonts w:ascii="Wingdings" w:hAnsi="Wingdings" w:hint="default"/>
+      </w:rPr>
+    </w:lvl>
+    <w:lvl w:ilvl="3" w:tplc="041F0001" w:tentative="1">
+      <w:start w:val="1"/>
+      <w:numFmt w:val="bullet"/>
+      <w:lvlText w:val=""/>
+      <w:lvlJc w:val="left"/>
+      <w:pPr>
+        <w:ind w:left="2880" w:hanging="360"/>
+      </w:pPr>
+      <w:rPr>
+        <w:rFonts w:ascii="Symbol" w:hAnsi="Symbol" w:hint="default"/>
+      </w:rPr>
+    </w:lvl>
+    <w:lvl w:ilvl="4" w:tplc="041F0003" w:tentative="1">
+      <w:start w:val="1"/>
+      <w:numFmt w:val="bullet"/>
+      <w:lvlText w:val="o"/>
+      <w:lvlJc w:val="left"/>
+      <w:pPr>
+        <w:ind w:left="3600" w:hanging="360"/>
+      </w:pPr>
+      <w:rPr>
+        <w:rFonts w:ascii="Courier New" w:hAnsi="Courier New" w:cs="Courier New" w:hint="default"/>
+      </w:rPr>
+    </w:lvl>
+    <w:lvl w:ilvl="5" w:tplc="041F0005" w:tentative="1">
+      <w:start w:val="1"/>
+      <w:numFmt w:val="bullet"/>
+      <w:lvlText w:val=""/>
+      <w:lvlJc w:val="left"/>
+      <w:pPr>
+        <w:ind w:left="4320" w:hanging="360"/>
+      </w:pPr>
+      <w:rPr>
+        <w:rFonts w:ascii="Wingdings" w:hAnsi="Wingdings" w:hint="default"/>
+      </w:rPr>
+    </w:lvl>
+    <w:lvl w:ilvl="6" w:tplc="041F0001" w:tentative="1">
+      <w:start w:val="1"/>
+      <w:numFmt w:val="bullet"/>
+      <w:lvlText w:val=""/>
+      <w:lvlJc w:val="left"/>
+      <w:pPr>
+        <w:ind w:left="5040" w:hanging="360"/>
+      </w:pPr>
+      <w:rPr>
+        <w:rFonts w:ascii="Symbol" w:hAnsi="Symbol" w:hint="default"/>
+      </w:rPr>
+    </w:lvl>
+    <w:lvl w:ilvl="7" w:tplc="041F0003" w:tentative="1">
+      <w:start w:val="1"/>
+      <w:numFmt w:val="bullet"/>
+      <w:lvlText w:val="o"/>
+      <w:lvlJc w:val="left"/>
+      <w:pPr>
+        <w:ind w:left="5760" w:hanging="360"/>
+      </w:pPr>
+      <w:rPr>
+        <w:rFonts w:ascii="Courier New" w:hAnsi="Courier New" w:cs="Courier New" w:hint="default"/>
+      </w:rPr>
+    </w:lvl>
+    <w:lvl w:ilvl="8" w:tplc="041F0005" w:tentative="1">
+      <w:start w:val="1"/>
+      <w:numFmt w:val="bullet"/>
+      <w:lvlText w:val=""/>
+      <w:lvlJc w:val="left"/>
+      <w:pPr>
+        <w:ind w:left="6480" w:hanging="360"/>
+      </w:pPr>
+      <w:rPr>
+        <w:rFonts w:ascii="Wingdings" w:hAnsi="Wingdings" w:hint="default"/>
+      </w:rPr>
+    </w:lvl>
+  </w:abstractNum>
+  <w:abstractNum w:abstractNumId="2" w15:restartNumberingAfterBreak="0">
     <w:nsid w:val="32995A09"/>
     <w:multiLevelType w:val="multilevel"/>
     <w:tmpl w:val="87E6EBAA"/>
@@ -2447,7 +3203,7 @@
       </w:pPr>
     </w:lvl>
   </w:abstractNum>
-  <w:abstractNum w:abstractNumId="2" w15:restartNumberingAfterBreak="0">
+  <w:abstractNum w:abstractNumId="3" w15:restartNumberingAfterBreak="0">
     <w:nsid w:val="3C543039"/>
     <w:multiLevelType w:val="multilevel"/>
     <w:tmpl w:val="576C3392"/>
@@ -2596,7 +3352,7 @@
       </w:rPr>
     </w:lvl>
   </w:abstractNum>
-  <w:abstractNum w:abstractNumId="3" w15:restartNumberingAfterBreak="0">
+  <w:abstractNum w:abstractNumId="4" w15:restartNumberingAfterBreak="0">
     <w:nsid w:val="3C9C6B0F"/>
     <w:multiLevelType w:val="multilevel"/>
     <w:tmpl w:val="BA9097D0"/>
@@ -2709,7 +3465,93 @@
       </w:pPr>
     </w:lvl>
   </w:abstractNum>
-  <w:abstractNum w:abstractNumId="4" w15:restartNumberingAfterBreak="0">
+  <w:abstractNum w:abstractNumId="5" w15:restartNumberingAfterBreak="0">
+    <w:nsid w:val="45CE3909"/>
+    <w:multiLevelType w:val="hybridMultilevel"/>
+    <w:tmpl w:val="79FC1A4E"/>
+    <w:lvl w:ilvl="0" w:tplc="041F000F">
+      <w:start w:val="1"/>
+      <w:numFmt w:val="decimal"/>
+      <w:lvlText w:val="%1."/>
+      <w:lvlJc w:val="left"/>
+      <w:pPr>
+        <w:ind w:left="720" w:hanging="360"/>
+      </w:pPr>
+    </w:lvl>
+    <w:lvl w:ilvl="1" w:tplc="041F0019" w:tentative="1">
+      <w:start w:val="1"/>
+      <w:numFmt w:val="lowerLetter"/>
+      <w:lvlText w:val="%2."/>
+      <w:lvlJc w:val="left"/>
+      <w:pPr>
+        <w:ind w:left="1440" w:hanging="360"/>
+      </w:pPr>
+    </w:lvl>
+    <w:lvl w:ilvl="2" w:tplc="041F001B" w:tentative="1">
+      <w:start w:val="1"/>
+      <w:numFmt w:val="lowerRoman"/>
+      <w:lvlText w:val="%3."/>
+      <w:lvlJc w:val="right"/>
+      <w:pPr>
+        <w:ind w:left="2160" w:hanging="180"/>
+      </w:pPr>
+    </w:lvl>
+    <w:lvl w:ilvl="3" w:tplc="041F000F" w:tentative="1">
+      <w:start w:val="1"/>
+      <w:numFmt w:val="decimal"/>
+      <w:lvlText w:val="%4."/>
+      <w:lvlJc w:val="left"/>
+      <w:pPr>
+        <w:ind w:left="2880" w:hanging="360"/>
+      </w:pPr>
+    </w:lvl>
+    <w:lvl w:ilvl="4" w:tplc="041F0019" w:tentative="1">
+      <w:start w:val="1"/>
+      <w:numFmt w:val="lowerLetter"/>
+      <w:lvlText w:val="%5."/>
+      <w:lvlJc w:val="left"/>
+      <w:pPr>
+        <w:ind w:left="3600" w:hanging="360"/>
+      </w:pPr>
+    </w:lvl>
+    <w:lvl w:ilvl="5" w:tplc="041F001B" w:tentative="1">
+      <w:start w:val="1"/>
+      <w:numFmt w:val="lowerRoman"/>
+      <w:lvlText w:val="%6."/>
+      <w:lvlJc w:val="right"/>
+      <w:pPr>
+        <w:ind w:left="4320" w:hanging="180"/>
+      </w:pPr>
+    </w:lvl>
+    <w:lvl w:ilvl="6" w:tplc="041F000F" w:tentative="1">
+      <w:start w:val="1"/>
+      <w:numFmt w:val="decimal"/>
+      <w:lvlText w:val="%7."/>
+      <w:lvlJc w:val="left"/>
+      <w:pPr>
+        <w:ind w:left="5040" w:hanging="360"/>
+      </w:pPr>
+    </w:lvl>
+    <w:lvl w:ilvl="7" w:tplc="041F0019" w:tentative="1">
+      <w:start w:val="1"/>
+      <w:numFmt w:val="lowerLetter"/>
+      <w:lvlText w:val="%8."/>
+      <w:lvlJc w:val="left"/>
+      <w:pPr>
+        <w:ind w:left="5760" w:hanging="360"/>
+      </w:pPr>
+    </w:lvl>
+    <w:lvl w:ilvl="8" w:tplc="041F001B" w:tentative="1">
+      <w:start w:val="1"/>
+      <w:numFmt w:val="lowerRoman"/>
+      <w:lvlText w:val="%9."/>
+      <w:lvlJc w:val="right"/>
+      <w:pPr>
+        <w:ind w:left="6480" w:hanging="180"/>
+      </w:pPr>
+    </w:lvl>
+  </w:abstractNum>
+  <w:abstractNum w:abstractNumId="6" w15:restartNumberingAfterBreak="0">
     <w:nsid w:val="6D8B2E39"/>
     <w:multiLevelType w:val="multilevel"/>
     <w:tmpl w:val="0A2E021E"/>
@@ -2822,7 +3664,7 @@
       </w:pPr>
     </w:lvl>
   </w:abstractNum>
-  <w:abstractNum w:abstractNumId="5" w15:restartNumberingAfterBreak="0">
+  <w:abstractNum w:abstractNumId="7" w15:restartNumberingAfterBreak="0">
     <w:nsid w:val="7F2E6E83"/>
     <w:multiLevelType w:val="hybridMultilevel"/>
     <w:tmpl w:val="0E2047F2"/>
@@ -2936,22 +3778,28 @@
     </w:lvl>
   </w:abstractNum>
   <w:num w:numId="1" w16cid:durableId="1357543134">
-    <w:abstractNumId w:val="1"/>
+    <w:abstractNumId w:val="2"/>
   </w:num>
   <w:num w:numId="2" w16cid:durableId="1562208552">
-    <w:abstractNumId w:val="5"/>
+    <w:abstractNumId w:val="7"/>
   </w:num>
   <w:num w:numId="3" w16cid:durableId="1416127074">
-    <w:abstractNumId w:val="3"/>
+    <w:abstractNumId w:val="4"/>
   </w:num>
   <w:num w:numId="4" w16cid:durableId="650906688">
     <w:abstractNumId w:val="0"/>
   </w:num>
   <w:num w:numId="5" w16cid:durableId="1803771645">
-    <w:abstractNumId w:val="2"/>
+    <w:abstractNumId w:val="3"/>
   </w:num>
   <w:num w:numId="6" w16cid:durableId="1444226877">
-    <w:abstractNumId w:val="4"/>
+    <w:abstractNumId w:val="6"/>
+  </w:num>
+  <w:num w:numId="7" w16cid:durableId="2142261440">
+    <w:abstractNumId w:val="1"/>
+  </w:num>
+  <w:num w:numId="8" w16cid:durableId="338391242">
+    <w:abstractNumId w:val="5"/>
   </w:num>
 </w:numbering>
 </file>
@@ -3916,6 +4764,51 @@
       <w:bCs/>
     </w:rPr>
   </w:style>
+  <w:style w:type="character" w:styleId="Kpr">
+    <w:name w:val="Hyperlink"/>
+    <w:basedOn w:val="VarsaylanParagrafYazTipi"/>
+    <w:uiPriority w:val="99"/>
+    <w:unhideWhenUsed/>
+    <w:rsid w:val="008C6CE4"/>
+    <w:rPr>
+      <w:color w:val="467886" w:themeColor="hyperlink"/>
+      <w:u w:val="single"/>
+    </w:rPr>
+  </w:style>
+  <w:style w:type="character" w:styleId="zmlenmeyenBahsetme">
+    <w:name w:val="Unresolved Mention"/>
+    <w:basedOn w:val="VarsaylanParagrafYazTipi"/>
+    <w:uiPriority w:val="99"/>
+    <w:semiHidden/>
+    <w:unhideWhenUsed/>
+    <w:rsid w:val="008C6CE4"/>
+    <w:rPr>
+      <w:color w:val="605E5C"/>
+      <w:shd w:val="clear" w:color="auto" w:fill="E1DFDD"/>
+    </w:rPr>
+  </w:style>
+  <w:style w:type="character" w:styleId="zlenenKpr">
+    <w:name w:val="FollowedHyperlink"/>
+    <w:basedOn w:val="VarsaylanParagrafYazTipi"/>
+    <w:uiPriority w:val="99"/>
+    <w:semiHidden/>
+    <w:unhideWhenUsed/>
+    <w:rsid w:val="008C6CE4"/>
+    <w:rPr>
+      <w:color w:val="96607D" w:themeColor="followedHyperlink"/>
+      <w:u w:val="single"/>
+    </w:rPr>
+  </w:style>
+  <w:style w:type="character" w:styleId="YerTutucuMetni">
+    <w:name w:val="Placeholder Text"/>
+    <w:basedOn w:val="VarsaylanParagrafYazTipi"/>
+    <w:uiPriority w:val="99"/>
+    <w:semiHidden/>
+    <w:rsid w:val="00C24169"/>
+    <w:rPr>
+      <w:color w:val="666666"/>
+    </w:rPr>
+  </w:style>
 </w:styles>
 </file>
 

</xml_diff>